<commit_message>
nová verze wordu, změna typu vozidla v xsd, ticketValidationService
</commit_message>
<xml_diff>
--- a/DOC/VDV301_20200622.docx
+++ b/DOC/VDV301_20200622.docx
@@ -3704,7 +3704,7 @@
     </w:p>
     <w:p>
       <w:pPr>
-        <w:shd w:val="clear" w:color="auto" w:fill="DEEAF6" w:themeFill="accent1" w:themeFillTint="33"/>
+        <w:pStyle w:val="301Normln"/>
       </w:pPr>
       <w:r>
         <w:t>Nutnost podporovat základní normu ve verzi 2.2.</w:t>
@@ -3726,7 +3726,7 @@
     </w:p>
     <w:p>
       <w:pPr>
-        <w:shd w:val="clear" w:color="auto" w:fill="DEEAF6" w:themeFill="accent1" w:themeFillTint="33"/>
+        <w:pStyle w:val="301Normln"/>
       </w:pPr>
       <w:r>
         <w:t xml:space="preserve">Přesně dle specifikací VDV301 </w:t>
@@ -3830,7 +3830,7 @@
     </w:p>
     <w:p>
       <w:pPr>
-        <w:shd w:val="clear" w:color="auto" w:fill="DEEAF6" w:themeFill="accent1" w:themeFillTint="33"/>
+        <w:pStyle w:val="301Normln"/>
       </w:pPr>
       <w:r>
         <w:t>Každý palubní počítač by měl být schopný na požádání zobrazit seznam všech zařízení, které se přihlásily k odběru informací a zároveň zobrazit jejich stav. K tomuto slouží služba DeviceManagementService.</w:t>
@@ -3851,7 +3851,7 @@
     </w:p>
     <w:p>
       <w:pPr>
-        <w:shd w:val="clear" w:color="auto" w:fill="DEEAF6" w:themeFill="accent1" w:themeFillTint="33"/>
+        <w:pStyle w:val="301Normln"/>
       </w:pPr>
       <w:r>
         <w:t>Část IP rozsahu bude vyhrazena pro stávající zařízení se staticky přidělenou IP adresou (pokud jsou nějaká součástí sestavy). Pro IBIS-IP zařízení bude vyhrazen zbytek rozsahu s IP přidělenou pomocí DHCP serveru, a to buď na zvláštním zařízení (router), případně jako program v palubním počítači.</w:t>
@@ -3859,7 +3859,7 @@
     </w:p>
     <w:p>
       <w:pPr>
-        <w:shd w:val="clear" w:color="auto" w:fill="DEEAF6" w:themeFill="accent1" w:themeFillTint="33"/>
+        <w:pStyle w:val="301Normln"/>
       </w:pPr>
       <w:r>
         <w:t>Povinná součást je podpora protokolu DNS-SD a mDNS. (např. Bonjour pro Windows zařízení, Avahi pro Linuxová zařízení).</w:t>
@@ -3867,7 +3867,7 @@
     </w:p>
     <w:p>
       <w:pPr>
-        <w:shd w:val="clear" w:color="auto" w:fill="DEEAF6" w:themeFill="accent1" w:themeFillTint="33"/>
+        <w:pStyle w:val="301Normln"/>
       </w:pPr>
       <w:r>
         <w:t>Toto opatření existuje z důvodu možnosti přípravy jediné interoperabilní varianty SW pro LCD panel pro celý systém PID nezávisle na dodavateli palubního počítače (tzn. Plug and Play)</w:t>
@@ -3903,7 +3903,7 @@
     <w:p/>
     <w:p>
       <w:pPr>
-        <w:shd w:val="clear" w:color="auto" w:fill="DEEAF6" w:themeFill="accent1" w:themeFillTint="33"/>
+        <w:pStyle w:val="301Normln"/>
       </w:pPr>
       <w:commentRangeStart w:id="23"/>
       <w:commentRangeStart w:id="24"/>
@@ -3923,13 +3923,398 @@
       <w:pPr>
         <w:pStyle w:val="zdrojovkd"/>
       </w:pPr>
+      <w:r>
+        <w:lastRenderedPageBreak/>
+        <w:t>&lt;SubscribeResponse&gt;</w:t>
+      </w:r>
     </w:p>
     <w:p>
       <w:pPr>
         <w:pStyle w:val="zdrojovkd"/>
       </w:pPr>
       <w:r>
-        <w:t>&lt;SubscribeResponse&gt;</w:t>
+        <w:tab/>
+        <w:t>&lt;Active&gt;</w:t>
+      </w:r>
+    </w:p>
+    <w:p>
+      <w:pPr>
+        <w:pStyle w:val="zdrojovkd"/>
+      </w:pPr>
+      <w:r>
+        <w:tab/>
+      </w:r>
+      <w:r>
+        <w:tab/>
+        <w:t>&lt;Value&gt;true&lt;/Value&gt;</w:t>
+      </w:r>
+    </w:p>
+    <w:p>
+      <w:pPr>
+        <w:pStyle w:val="zdrojovkd"/>
+      </w:pPr>
+      <w:r>
+        <w:tab/>
+        <w:t>&lt;/Active&gt;</w:t>
+      </w:r>
+    </w:p>
+    <w:p>
+      <w:pPr>
+        <w:pStyle w:val="zdrojovkd"/>
+      </w:pPr>
+      <w:r>
+        <w:tab/>
+        <w:t>&lt;Heartbeat&gt;</w:t>
+      </w:r>
+    </w:p>
+    <w:p>
+      <w:pPr>
+        <w:pStyle w:val="zdrojovkd"/>
+      </w:pPr>
+      <w:r>
+        <w:tab/>
+      </w:r>
+      <w:r>
+        <w:tab/>
+        <w:t>&lt;Value&gt;PT60S&lt;/Value&gt;</w:t>
+      </w:r>
+    </w:p>
+    <w:p>
+      <w:pPr>
+        <w:pStyle w:val="zdrojovkd"/>
+      </w:pPr>
+      <w:r>
+        <w:tab/>
+        <w:t>&lt;/Heartbeat&gt;</w:t>
+      </w:r>
+    </w:p>
+    <w:p>
+      <w:pPr>
+        <w:pStyle w:val="zdrojovkd"/>
+      </w:pPr>
+      <w:r>
+        <w:t>&lt;/SubscribeResponse&gt;</w:t>
+      </w:r>
+    </w:p>
+    <w:p>
+      <w:pPr>
+        <w:pStyle w:val="Nadpis2"/>
+      </w:pPr>
+      <w:r>
+        <w:t>„Zastavíme“</w:t>
+      </w:r>
+    </w:p>
+    <w:p>
+      <w:pPr>
+        <w:pStyle w:val="301Normln"/>
+      </w:pPr>
+      <w:r>
+        <w:t xml:space="preserve">Vyžadovaný stav je zavedení výstupu STOP tlačítek do palubního počítače, který poté signalizuje </w:t>
+      </w:r>
+      <w:r>
+        <w:t xml:space="preserve">stav </w:t>
+      </w:r>
+      <w:r>
+        <w:t xml:space="preserve">zmáčknutí tlačítka přes VDV301 </w:t>
+      </w:r>
+      <w:r>
+        <w:t xml:space="preserve">jako obsah tagu </w:t>
+      </w:r>
+      <w:r>
+        <w:rPr>
+          <w:shd w:val="clear" w:color="auto" w:fill="FFFF00"/>
+        </w:rPr>
+        <w:t>StopRequested a to buď ihned, nebo až po manuálním potvrzení přijetí požadavku na zastavení.</w:t>
+      </w:r>
+    </w:p>
+    <w:p>
+      <w:pPr>
+        <w:pStyle w:val="301Normln"/>
+      </w:pPr>
+    </w:p>
+    <w:p>
+      <w:pPr>
+        <w:pStyle w:val="zdrojovkd"/>
+      </w:pPr>
+      <w:r>
+        <w:t>&lt;VehicleStopRequested&gt;</w:t>
+      </w:r>
+    </w:p>
+    <w:p>
+      <w:pPr>
+        <w:pStyle w:val="zdrojovkd"/>
+      </w:pPr>
+      <w:r>
+        <w:t>&lt;Value&gt;false&lt;/Value&gt;</w:t>
+      </w:r>
+    </w:p>
+    <w:p>
+      <w:pPr>
+        <w:pStyle w:val="zdrojovkd"/>
+      </w:pPr>
+      <w:r>
+        <w:t>&lt;/VehicleStopRequested&gt;</w:t>
+      </w:r>
+    </w:p>
+    <w:p>
+      <w:pPr>
+        <w:pStyle w:val="Nadpis1"/>
+      </w:pPr>
+      <w:bookmarkStart w:id="25" w:name="_Toc38584867"/>
+      <w:bookmarkStart w:id="26" w:name="_Toc38585831"/>
+      <w:r>
+        <w:t>Přiřazení vstupních dat k prvkům protokolu</w:t>
+      </w:r>
+      <w:bookmarkEnd w:id="25"/>
+      <w:bookmarkEnd w:id="26"/>
+    </w:p>
+    <w:p>
+      <w:pPr>
+        <w:pStyle w:val="Nadpis2"/>
+      </w:pPr>
+      <w:bookmarkStart w:id="27" w:name="_Toc38585832"/>
+      <w:r>
+        <w:t>Volba jazyka</w:t>
+      </w:r>
+      <w:bookmarkEnd w:id="27"/>
+    </w:p>
+    <w:p>
+      <w:pPr>
+        <w:pStyle w:val="301Normln"/>
+      </w:pPr>
+      <w:r>
+        <w:t>Kdekoliv je vyžadována položka DefaultLanguage, je nutné vyplnit následující řetězec:</w:t>
+      </w:r>
+    </w:p>
+    <w:p>
+      <w:pPr>
+        <w:pStyle w:val="zdrojovkd"/>
+      </w:pPr>
+      <w:r>
+        <w:t>cs</w:t>
+      </w:r>
+    </w:p>
+    <w:p/>
+    <w:p>
+      <w:pPr>
+        <w:pStyle w:val="Nadpis2"/>
+      </w:pPr>
+      <w:bookmarkStart w:id="28" w:name="_Toc38585833"/>
+      <w:r>
+        <w:t>Přepínání cyklů</w:t>
+      </w:r>
+      <w:bookmarkEnd w:id="28"/>
+    </w:p>
+    <w:p>
+      <w:pPr>
+        <w:pStyle w:val="301Normln"/>
+      </w:pPr>
+      <w:r>
+        <w:t>O výběru aktuálního cyklu rozhoduje palubní počítač, na základě dveřního kritéria a vstupu do oblasti na základě GPS.</w:t>
+      </w:r>
+    </w:p>
+    <w:p>
+      <w:pPr>
+        <w:pStyle w:val="oborhodnot"/>
+      </w:pPr>
+      <w:r>
+        <w:t>BeforeStop</w:t>
+      </w:r>
+    </w:p>
+    <w:p>
+      <w:pPr>
+        <w:pStyle w:val="301Normln"/>
+      </w:pPr>
+      <w:r>
+        <w:tab/>
+      </w:r>
+      <w:r>
+        <w:t>Těsně před příjezdem do zastávky – vstup do oblasti</w:t>
+      </w:r>
+      <w:r>
+        <w:t xml:space="preserve"> zastávky</w:t>
+      </w:r>
+      <w:r>
+        <w:t xml:space="preserve"> (GPS)</w:t>
+      </w:r>
+    </w:p>
+    <w:p>
+      <w:pPr>
+        <w:pStyle w:val="oborhodnot"/>
+      </w:pPr>
+      <w:r>
+        <w:t>AtStop</w:t>
+      </w:r>
+    </w:p>
+    <w:p>
+      <w:pPr>
+        <w:pStyle w:val="301Normln"/>
+      </w:pPr>
+      <w:r>
+        <w:tab/>
+      </w:r>
+      <w:r>
+        <w:t>V</w:t>
+      </w:r>
+      <w:r>
+        <w:t> </w:t>
+      </w:r>
+      <w:r>
+        <w:t>zastávce</w:t>
+      </w:r>
+      <w:r>
+        <w:t xml:space="preserve"> (po otevření dveří)</w:t>
+      </w:r>
+    </w:p>
+    <w:p>
+      <w:pPr>
+        <w:pStyle w:val="oborhodnot"/>
+      </w:pPr>
+      <w:r>
+        <w:t>AfterStop</w:t>
+      </w:r>
+    </w:p>
+    <w:p>
+      <w:pPr>
+        <w:pStyle w:val="301Normln"/>
+        <w:ind w:firstLine="708"/>
+      </w:pPr>
+      <w:r>
+        <w:tab/>
+      </w:r>
+      <w:r>
+        <w:t>Po zavření dveří/</w:t>
+      </w:r>
+      <w:r>
+        <w:t xml:space="preserve"> Po opuštění GPS oblasti zastávky</w:t>
+      </w:r>
+    </w:p>
+    <w:p>
+      <w:pPr>
+        <w:pStyle w:val="oborhodnot"/>
+      </w:pPr>
+      <w:r>
+        <w:t>BetweenStop</w:t>
+      </w:r>
+    </w:p>
+    <w:p>
+      <w:pPr>
+        <w:pStyle w:val="301Normln"/>
+        <w:ind w:left="708" w:firstLine="708"/>
+      </w:pPr>
+      <w:r>
+        <w:t>20 vteřin po AfterStop, kvůli změně pásma</w:t>
+      </w:r>
+    </w:p>
+    <w:p>
+      <w:pPr>
+        <w:pStyle w:val="301Normln"/>
+      </w:pPr>
+      <w:r>
+        <w:t xml:space="preserve">Přepínání indexu aktuální zastávky popisuje část </w:t>
+      </w:r>
+      <w:commentRangeStart w:id="29"/>
+      <w:commentRangeStart w:id="30"/>
+      <w:r>
+        <w:t>„</w:t>
+      </w:r>
+      <w:r>
+        <w:rPr>
+          <w:rStyle w:val="Siln"/>
+        </w:rPr>
+        <w:t>1.4 Meaning of Current Stop Index in Root“</w:t>
+      </w:r>
+      <w:r>
+        <w:t xml:space="preserve"> </w:t>
+      </w:r>
+      <w:commentRangeEnd w:id="29"/>
+      <w:r>
+        <w:commentReference w:id="29"/>
+      </w:r>
+      <w:commentRangeEnd w:id="30"/>
+      <w:r>
+        <w:commentReference w:id="30"/>
+      </w:r>
+      <w:r>
+        <w:t>dokumentu „</w:t>
+      </w:r>
+      <w:r>
+        <w:rPr>
+          <w:rStyle w:val="Siln"/>
+        </w:rPr>
+        <w:t>VDV-Schrift 301-2-3 | 08/2019</w:t>
+      </w:r>
+      <w:r>
+        <w:t>“</w:t>
+      </w:r>
+    </w:p>
+    <w:p>
+      <w:pPr>
+        <w:pStyle w:val="301Normln"/>
+      </w:pPr>
+      <w:r>
+        <w:t>Tabulka bude upravena viz Excel</w:t>
+      </w:r>
+    </w:p>
+    <w:p>
+      <w:pPr>
+        <w:pStyle w:val="Nadpis2"/>
+      </w:pPr>
+      <w:bookmarkStart w:id="31" w:name="_Toc38585834"/>
+      <w:r>
+        <w:lastRenderedPageBreak/>
+        <w:t>Line</w:t>
+      </w:r>
+      <w:bookmarkEnd w:id="31"/>
+    </w:p>
+    <w:p>
+      <w:pPr>
+        <w:pStyle w:val="301Normln"/>
+      </w:pPr>
+      <w:r>
+        <w:rPr>
+          <w:rStyle w:val="Zdraznn"/>
+        </w:rPr>
+        <w:t>LineNumber</w:t>
+      </w:r>
+      <w:r>
+        <w:t xml:space="preserve"> – licenční číslo linky (pouze číslice bez mezery)</w:t>
+      </w:r>
+    </w:p>
+    <w:p>
+      <w:pPr>
+        <w:pStyle w:val="301Normln"/>
+      </w:pPr>
+      <w:r>
+        <w:rPr>
+          <w:rStyle w:val="Zdraznn"/>
+        </w:rPr>
+        <w:t>LineName</w:t>
+      </w:r>
+      <w:r>
+        <w:t xml:space="preserve"> – poslední trojčíslí linky / alias linky (např. pro náhradní dopravu X545, povoleny běžné znaky)</w:t>
+      </w:r>
+    </w:p>
+    <w:p>
+      <w:pPr>
+        <w:pStyle w:val="301Normln"/>
+      </w:pPr>
+      <w:r>
+        <w:rPr>
+          <w:rStyle w:val="Zdraznn"/>
+        </w:rPr>
+        <w:t>LineProperty</w:t>
+      </w:r>
+      <w:r>
+        <w:t xml:space="preserve"> - využití pro příznaky</w:t>
+      </w:r>
+    </w:p>
+    <w:p>
+      <w:pPr>
+        <w:pStyle w:val="zdrojovkd"/>
+      </w:pPr>
+      <w:r>
+        <w:t>&lt;LineInformation&gt;</w:t>
       </w:r>
     </w:p>
     <w:p>
@@ -3938,437 +4323,64 @@
         <w:ind w:firstLine="708"/>
       </w:pPr>
       <w:r>
-        <w:t>&lt;Active&gt;</w:t>
+        <w:t>&lt;LineProperty&gt;Day&lt;/LineProperty&gt;</w:t>
       </w:r>
     </w:p>
     <w:p>
       <w:pPr>
         <w:pStyle w:val="zdrojovkd"/>
-        <w:ind w:left="708" w:firstLine="708"/>
-      </w:pPr>
-      <w:r>
-        <w:t>&lt;Value&gt;true&lt;/Value&gt;</w:t>
+      </w:pPr>
+      <w:r>
+        <w:tab/>
+      </w:r>
+      <w:r>
+        <w:t>&lt;LineName&gt;</w:t>
       </w:r>
     </w:p>
     <w:p>
       <w:pPr>
         <w:pStyle w:val="zdrojovkd"/>
-        <w:ind w:left="708"/>
-      </w:pPr>
-      <w:r>
-        <w:t>&lt;/Active&gt;</w:t>
+      </w:pPr>
+      <w:r>
+        <w:tab/>
+      </w:r>
+      <w:r>
+        <w:tab/>
+      </w:r>
+      <w:r>
+        <w:t>&lt;Value&gt;377&lt;/Value&gt;</w:t>
       </w:r>
     </w:p>
     <w:p>
       <w:pPr>
         <w:pStyle w:val="zdrojovkd"/>
-        <w:ind w:firstLine="708"/>
-      </w:pPr>
-      <w:r>
-        <w:t>&lt;Heartbeat&gt;</w:t>
-      </w:r>
-    </w:p>
-    <w:p>
-      <w:pPr>
-        <w:pStyle w:val="zdrojovkd"/>
-        <w:ind w:left="708" w:firstLine="708"/>
-      </w:pPr>
-      <w:r>
-        <w:t>&lt;Value&gt;PT60S&lt;/Value&gt;</w:t>
-      </w:r>
-    </w:p>
-    <w:p>
-      <w:pPr>
-        <w:pStyle w:val="zdrojovkd"/>
-        <w:ind w:left="708"/>
-      </w:pPr>
-      <w:r>
-        <w:t>&lt;/Heartbeat&gt;</w:t>
-      </w:r>
-    </w:p>
-    <w:p>
-      <w:pPr>
-        <w:pStyle w:val="zdrojovkd"/>
-      </w:pPr>
-      <w:r>
-        <w:t>&lt;/SubscribeResponse&gt;</w:t>
-      </w:r>
-    </w:p>
-    <w:p>
-      <w:pPr>
-        <w:pStyle w:val="Nadpis2"/>
-      </w:pPr>
-      <w:r>
-        <w:t>„Zastavíme“</w:t>
-      </w:r>
-    </w:p>
-    <w:p>
-      <w:pPr>
-        <w:pStyle w:val="301Normln"/>
-      </w:pPr>
-      <w:r>
-        <w:t xml:space="preserve">Vyžadovaný stav je zavedení výstupu STOP tlačítek do palubního počítače, který poté signalizuje </w:t>
-      </w:r>
-      <w:r>
-        <w:t xml:space="preserve">stav </w:t>
-      </w:r>
-      <w:r>
-        <w:t xml:space="preserve">zmáčknutí tlačítka přes VDV301 </w:t>
-      </w:r>
-      <w:r>
-        <w:t xml:space="preserve">jako obsah tagu </w:t>
-      </w:r>
-      <w:commentRangeStart w:id="25"/>
-      <w:r>
-        <w:rPr>
-          <w:shd w:val="clear" w:color="auto" w:fill="FFFF00"/>
-        </w:rPr>
-        <w:t>StopRequested a to buď ihned, nebo až po manuálním potvrzení přijetí požadavku na zastavení.</w:t>
-      </w:r>
-      <w:r>
-        <w:t>￼</w:t>
-      </w:r>
-      <w:commentRangeEnd w:id="25"/>
-      <w:r>
-        <w:commentReference w:id="25"/>
-      </w:r>
-    </w:p>
-    <w:p>
-      <w:pPr>
-        <w:pStyle w:val="301Normln"/>
-      </w:pPr>
-    </w:p>
-    <w:p>
-      <w:pPr>
-        <w:pStyle w:val="zdrojovkd"/>
-      </w:pPr>
-      <w:r>
-        <w:t>&lt;VehicleStopRequested&gt;</w:t>
-      </w:r>
-    </w:p>
-    <w:p>
-      <w:pPr>
-        <w:pStyle w:val="zdrojovkd"/>
-      </w:pPr>
-      <w:r>
-        <w:t>&lt;Value&gt;false&lt;/Value&gt;</w:t>
-      </w:r>
-    </w:p>
-    <w:p>
-      <w:pPr>
-        <w:pStyle w:val="zdrojovkd"/>
-      </w:pPr>
-      <w:r>
-        <w:t>&lt;/VehicleStopRequested&gt;</w:t>
-      </w:r>
-    </w:p>
-    <w:p>
-      <w:pPr>
-        <w:pStyle w:val="Nadpis1"/>
-      </w:pPr>
-      <w:bookmarkStart w:id="26" w:name="_Toc38584867"/>
-      <w:bookmarkStart w:id="27" w:name="_Toc38585831"/>
-      <w:r>
-        <w:t>Přiřazení vstupních dat k prvkům protokolu</w:t>
-      </w:r>
-      <w:bookmarkEnd w:id="26"/>
-      <w:bookmarkEnd w:id="27"/>
-    </w:p>
-    <w:p>
-      <w:pPr>
-        <w:pStyle w:val="Nadpis2"/>
-      </w:pPr>
-      <w:bookmarkStart w:id="28" w:name="_Toc38585832"/>
-      <w:r>
-        <w:t>Volba jazyka</w:t>
-      </w:r>
-      <w:bookmarkEnd w:id="28"/>
-    </w:p>
-    <w:p>
-      <w:pPr>
-        <w:pStyle w:val="301Normln"/>
-      </w:pPr>
-      <w:r>
-        <w:t>Kdekoliv je vyžadována položka DefaultLanguage, je nutné vyplnit následující řetězec:</w:t>
-      </w:r>
-    </w:p>
-    <w:p>
-      <w:pPr>
-        <w:pStyle w:val="zdrojovkd"/>
-      </w:pPr>
+      </w:pPr>
+      <w:r>
+        <w:tab/>
+      </w:r>
+      <w:r>
+        <w:tab/>
+      </w:r>
+      <w:r>
+        <w:t>&lt;Language&gt;</w:t>
+      </w:r>
+      <w:commentRangeStart w:id="32"/>
+      <w:commentRangeStart w:id="33"/>
       <w:r>
         <w:t>cs</w:t>
       </w:r>
-    </w:p>
-    <w:p/>
-    <w:p>
-      <w:pPr>
-        <w:pStyle w:val="Nadpis2"/>
-      </w:pPr>
-      <w:bookmarkStart w:id="29" w:name="_Toc38585833"/>
-      <w:r>
-        <w:t>Přepínání cyklů</w:t>
-      </w:r>
-      <w:bookmarkEnd w:id="29"/>
-    </w:p>
-    <w:p>
-      <w:pPr>
-        <w:pStyle w:val="301Normln"/>
-      </w:pPr>
-      <w:r>
-        <w:t>O výběru aktuálního cyklu rozhoduje palubní počítač, na základě dveřního kritéria a vstupu do oblasti na základě GPS.</w:t>
-      </w:r>
-    </w:p>
-    <w:p>
-      <w:pPr>
-        <w:pStyle w:val="301Normln"/>
-      </w:pPr>
-      <w:r>
-        <w:t>BeforeStop</w:t>
-      </w:r>
-    </w:p>
-    <w:p>
-      <w:pPr>
-        <w:pStyle w:val="301Normln"/>
-      </w:pPr>
-      <w:r>
-        <w:tab/>
-      </w:r>
-      <w:r>
-        <w:t>Těsně před příjezdem do zastávky – vstup do oblasti</w:t>
-      </w:r>
-      <w:r>
-        <w:t xml:space="preserve"> zastávky</w:t>
-      </w:r>
-      <w:r>
-        <w:t xml:space="preserve"> (GPS)</w:t>
-      </w:r>
-    </w:p>
-    <w:p>
-      <w:pPr>
-        <w:pStyle w:val="301Normln"/>
-      </w:pPr>
-      <w:r>
-        <w:t>AtStop</w:t>
-      </w:r>
-    </w:p>
-    <w:p>
-      <w:pPr>
-        <w:pStyle w:val="301Normln"/>
-      </w:pPr>
-      <w:r>
-        <w:tab/>
-      </w:r>
-      <w:r>
-        <w:t>V</w:t>
-      </w:r>
-      <w:r>
-        <w:t> </w:t>
-      </w:r>
-      <w:r>
-        <w:t>zastávce</w:t>
-      </w:r>
-      <w:r>
-        <w:t xml:space="preserve"> (po otevření dveří)</w:t>
-      </w:r>
-    </w:p>
-    <w:p>
-      <w:pPr>
-        <w:pStyle w:val="301Normln"/>
-      </w:pPr>
-      <w:r>
-        <w:t>AfterStop</w:t>
-      </w:r>
-    </w:p>
-    <w:p>
-      <w:pPr>
-        <w:pStyle w:val="301Normln"/>
-        <w:ind w:firstLine="708"/>
-      </w:pPr>
-      <w:r>
-        <w:tab/>
-      </w:r>
-      <w:r>
-        <w:t>Po zavření dveří/</w:t>
-      </w:r>
-      <w:r>
-        <w:t xml:space="preserve"> Po opuštění GPS oblasti zastávky</w:t>
-      </w:r>
-    </w:p>
-    <w:p>
-      <w:pPr>
-        <w:pStyle w:val="301Normln"/>
-      </w:pPr>
-      <w:r>
-        <w:t>BetweenStop</w:t>
-      </w:r>
-    </w:p>
-    <w:p>
-      <w:pPr>
-        <w:pStyle w:val="301Normln"/>
-        <w:ind w:left="708" w:firstLine="708"/>
-      </w:pPr>
-      <w:r>
-        <w:t>20 vteřin po AfterStop, kvůli změně pásma</w:t>
-      </w:r>
-    </w:p>
-    <w:p>
-      <w:pPr>
-        <w:pStyle w:val="301Normln"/>
-      </w:pPr>
-      <w:r>
-        <w:t xml:space="preserve">Přepínání indexu aktuální zastávky popisuje část </w:t>
-      </w:r>
-      <w:commentRangeStart w:id="30"/>
-      <w:commentRangeStart w:id="31"/>
-      <w:r>
-        <w:t>„</w:t>
-      </w:r>
-      <w:r>
-        <w:rPr>
-          <w:rStyle w:val="Siln"/>
-        </w:rPr>
-        <w:t>1.4 Meaning of Current Stop Index in Root“</w:t>
-      </w:r>
-      <w:r>
-        <w:t xml:space="preserve"> </w:t>
-      </w:r>
-      <w:commentRangeEnd w:id="30"/>
-      <w:r>
-        <w:commentReference w:id="30"/>
-      </w:r>
-      <w:commentRangeEnd w:id="31"/>
-      <w:r>
-        <w:commentReference w:id="31"/>
-      </w:r>
-      <w:r>
-        <w:t>dokumentu „</w:t>
-      </w:r>
-      <w:r>
-        <w:rPr>
-          <w:rStyle w:val="Siln"/>
-        </w:rPr>
-        <w:t>VDV-Schrift 301-2-3 | 08/2019</w:t>
-      </w:r>
-      <w:r>
-        <w:t>“</w:t>
-      </w:r>
-    </w:p>
-    <w:p>
-      <w:pPr>
-        <w:pStyle w:val="301Normln"/>
-      </w:pPr>
-      <w:r>
-        <w:lastRenderedPageBreak/>
-        <w:t>Tabulka bude upravena viz Excel</w:t>
-      </w:r>
-    </w:p>
-    <w:p>
-      <w:pPr>
-        <w:pStyle w:val="Nadpis2"/>
-      </w:pPr>
-      <w:bookmarkStart w:id="32" w:name="_Toc38585834"/>
-      <w:r>
-        <w:t>Line</w:t>
-      </w:r>
-      <w:bookmarkEnd w:id="32"/>
-    </w:p>
-    <w:p>
-      <w:pPr>
-        <w:pStyle w:val="301Normln"/>
-      </w:pPr>
-      <w:r>
-        <w:t>LineNumber – licenční číslo linky (pouze číslice bez mezery)</w:t>
-      </w:r>
-    </w:p>
-    <w:p>
-      <w:pPr>
-        <w:pStyle w:val="301Normln"/>
-      </w:pPr>
-      <w:r>
-        <w:t>LineName – poslední trojčíslí linky / alias linky (např. pro náhradní dopravu X545, povoleny běžné znaky)</w:t>
-      </w:r>
-    </w:p>
-    <w:p>
-      <w:pPr>
-        <w:pStyle w:val="301Normln"/>
-      </w:pPr>
-      <w:r>
-        <w:t>LineProperty - využití pro příznaky</w:t>
-      </w:r>
-    </w:p>
-    <w:p>
-      <w:pPr>
-        <w:pStyle w:val="zdrojovkd"/>
-      </w:pPr>
-      <w:r>
-        <w:t>&lt;LineInformation&gt;</w:t>
-      </w:r>
-    </w:p>
-    <w:p>
-      <w:pPr>
-        <w:pStyle w:val="zdrojovkd"/>
-        <w:ind w:firstLine="708"/>
-      </w:pPr>
-      <w:r>
-        <w:t>&lt;LineProperty&gt;Day&lt;/LineProperty&gt;</w:t>
-      </w:r>
-    </w:p>
-    <w:p>
-      <w:pPr>
-        <w:pStyle w:val="zdrojovkd"/>
-      </w:pPr>
-      <w:r>
-        <w:tab/>
-      </w:r>
-      <w:r>
-        <w:t>&lt;LineName&gt;</w:t>
-      </w:r>
-    </w:p>
-    <w:p>
-      <w:pPr>
-        <w:pStyle w:val="zdrojovkd"/>
-      </w:pPr>
-      <w:r>
-        <w:tab/>
-      </w:r>
-      <w:r>
-        <w:tab/>
-      </w:r>
-      <w:r>
-        <w:t>&lt;Value&gt;377&lt;/Value&gt;</w:t>
-      </w:r>
-    </w:p>
-    <w:p>
-      <w:pPr>
-        <w:pStyle w:val="zdrojovkd"/>
-      </w:pPr>
-      <w:r>
-        <w:tab/>
-      </w:r>
-      <w:r>
-        <w:tab/>
-      </w:r>
-      <w:r>
-        <w:t>&lt;Language&gt;</w:t>
-      </w:r>
-      <w:commentRangeStart w:id="33"/>
-      <w:commentRangeStart w:id="34"/>
-      <w:r>
-        <w:t>cs</w:t>
-      </w:r>
-      <w:commentRangeEnd w:id="33"/>
-      <w:del w:id="35" w:author="Adam Eichler" w:date="2020-05-21T12:17:00Z">
+      <w:commentRangeEnd w:id="32"/>
+      <w:del w:id="34" w:author="Adam Eichler" w:date="2020-05-21T12:17:00Z">
         <w:r>
           <w:rPr>
             <w:rStyle w:val="Odkaznakoment"/>
             <w:rFonts w:ascii="Alwyn New Rg" w:hAnsi="Alwyn New Rg"/>
           </w:rPr>
+          <w:commentReference w:id="32"/>
+        </w:r>
+        <w:commentRangeEnd w:id="33"/>
+        <w:r>
           <w:commentReference w:id="33"/>
-        </w:r>
-        <w:commentRangeEnd w:id="34"/>
-        <w:r>
-          <w:commentReference w:id="34"/>
         </w:r>
       </w:del>
       <w:r>
@@ -4479,70 +4491,92 @@
       <w:pPr>
         <w:pStyle w:val="Nadpis2"/>
       </w:pPr>
-      <w:bookmarkStart w:id="36" w:name="_Toc38585835"/>
+      <w:bookmarkStart w:id="35" w:name="_Toc38585835"/>
       <w:r>
         <w:t>Destination</w:t>
       </w:r>
-      <w:bookmarkEnd w:id="36"/>
+      <w:bookmarkEnd w:id="35"/>
     </w:p>
     <w:p>
       <w:pPr>
         <w:pStyle w:val="301Normln"/>
       </w:pPr>
+      <w:commentRangeStart w:id="36"/>
       <w:commentRangeStart w:id="37"/>
+      <w:r>
+        <w:rPr>
+          <w:rStyle w:val="Zdraznn"/>
+        </w:rPr>
+        <w:t>DestinationProperty</w:t>
+      </w:r>
+      <w:r>
+        <w:t xml:space="preserve"> </w:t>
+      </w:r>
+      <w:commentRangeEnd w:id="36"/>
+      <w:r>
+        <w:commentReference w:id="36"/>
+      </w:r>
+      <w:commentRangeEnd w:id="37"/>
+      <w:r>
+        <w:commentReference w:id="37"/>
+      </w:r>
+      <w:r>
+        <w:t>– využití pro příznaky</w:t>
+      </w:r>
+    </w:p>
+    <w:p>
+      <w:pPr>
+        <w:pStyle w:val="301Normln"/>
+      </w:pPr>
+      <w:r>
+        <w:rPr>
+          <w:rStyle w:val="Zdraznn"/>
+        </w:rPr>
+        <w:t>DestinationName</w:t>
+      </w:r>
+      <w:r>
+        <w:t xml:space="preserve"> – plný název cíle pro panely</w:t>
+      </w:r>
+    </w:p>
+    <w:p>
+      <w:pPr>
+        <w:pStyle w:val="301Normln"/>
+      </w:pPr>
+      <w:r>
+        <w:rPr>
+          <w:rStyle w:val="Zdraznn"/>
+        </w:rPr>
+        <w:t>DestinationShortName</w:t>
+      </w:r>
+      <w:r>
+        <w:t xml:space="preserve"> – </w:t>
+      </w:r>
       <w:commentRangeStart w:id="38"/>
-      <w:r>
-        <w:t xml:space="preserve">DestinationProperty </w:t>
-      </w:r>
-      <w:commentRangeEnd w:id="37"/>
-      <w:r>
-        <w:commentReference w:id="37"/>
-      </w:r>
-      <w:commentRangeEnd w:id="38"/>
-      <w:r>
-        <w:commentReference w:id="38"/>
-      </w:r>
-      <w:r>
-        <w:t>– využití pro příznaky</w:t>
-      </w:r>
-    </w:p>
-    <w:p>
-      <w:pPr>
-        <w:pStyle w:val="301Normln"/>
-      </w:pPr>
-      <w:r>
-        <w:t>DestinationName – plný název cíle pro panely</w:t>
-      </w:r>
-    </w:p>
-    <w:p>
-      <w:pPr>
-        <w:pStyle w:val="301Normln"/>
-      </w:pPr>
-      <w:r>
-        <w:t xml:space="preserve">DestinationShortName – </w:t>
-      </w:r>
       <w:commentRangeStart w:id="39"/>
       <w:commentRangeStart w:id="40"/>
+      <w:r>
+        <w:t>zkrácený název cíle pro panely</w:t>
+      </w:r>
+      <w:commentRangeEnd w:id="38"/>
+      <w:r>
+        <w:commentReference w:id="38"/>
+      </w:r>
+      <w:commentRangeEnd w:id="39"/>
+      <w:r>
+        <w:commentReference w:id="39"/>
+      </w:r>
+      <w:r>
+        <w:t xml:space="preserve"> </w:t>
+      </w:r>
       <w:commentRangeStart w:id="41"/>
-      <w:r>
-        <w:t>zkrácený název cíle pro panely</w:t>
-      </w:r>
-      <w:commentRangeEnd w:id="39"/>
-      <w:r>
-        <w:commentReference w:id="39"/>
+      <w:commentRangeStart w:id="42"/>
+      <w:r>
+        <w:t>(20 znaků včetně mezer)</w:t>
       </w:r>
       <w:commentRangeEnd w:id="40"/>
       <w:r>
         <w:commentReference w:id="40"/>
       </w:r>
-      <w:r>
-        <w:t xml:space="preserve"> </w:t>
-      </w:r>
-      <w:commentRangeStart w:id="42"/>
-      <w:commentRangeStart w:id="43"/>
-      <w:r>
-        <w:t>(20 znaků včetně mezer)</w:t>
-      </w:r>
       <w:commentRangeEnd w:id="41"/>
       <w:r>
         <w:commentReference w:id="41"/>
@@ -4550,10 +4584,6 @@
       <w:commentRangeEnd w:id="42"/>
       <w:r>
         <w:commentReference w:id="42"/>
-      </w:r>
-      <w:commentRangeEnd w:id="43"/>
-      <w:r>
-        <w:commentReference w:id="43"/>
       </w:r>
     </w:p>
     <w:p>
@@ -4688,10 +4718,10 @@
       <w:r>
         <w:t>TripRef</w:t>
       </w:r>
-      <w:commentRangeStart w:id="44"/>
-      <w:commentRangeEnd w:id="44"/>
-      <w:r>
-        <w:commentReference w:id="44"/>
+      <w:commentRangeStart w:id="43"/>
+      <w:commentRangeEnd w:id="43"/>
+      <w:r>
+        <w:commentReference w:id="43"/>
       </w:r>
     </w:p>
     <w:p>
@@ -5002,34 +5032,34 @@
       <w:pPr>
         <w:pStyle w:val="Nadpis1"/>
       </w:pPr>
-      <w:bookmarkStart w:id="45" w:name="_Toc38584868"/>
-      <w:bookmarkStart w:id="46" w:name="_Toc38585836"/>
+      <w:bookmarkStart w:id="44" w:name="_Toc38584868"/>
+      <w:bookmarkStart w:id="45" w:name="_Toc38585836"/>
       <w:r>
         <w:t xml:space="preserve">Rozšíření XML </w:t>
       </w:r>
       <w:r>
         <w:t>struktury</w:t>
       </w:r>
+      <w:bookmarkEnd w:id="44"/>
       <w:bookmarkEnd w:id="45"/>
+    </w:p>
+    <w:p>
+      <w:pPr>
+        <w:pStyle w:val="301Normln"/>
+      </w:pPr>
+      <w:r>
+        <w:t xml:space="preserve">Z důvodu zachování maximální kompatibility se současnými zařízeními je většina úprav prováděna pomocí vnořených XML struktur. Tímto je zachován datový typ zmíněný v mateřské normě VDV301.  </w:t>
+      </w:r>
+    </w:p>
+    <w:p>
+      <w:pPr>
+        <w:pStyle w:val="Nadpis2"/>
+      </w:pPr>
+      <w:bookmarkStart w:id="46" w:name="_Toc38585837"/>
+      <w:r>
+        <w:t>Statické přestupy</w:t>
+      </w:r>
       <w:bookmarkEnd w:id="46"/>
-    </w:p>
-    <w:p>
-      <w:pPr>
-        <w:pStyle w:val="301Normln"/>
-      </w:pPr>
-      <w:r>
-        <w:t xml:space="preserve">Z důvodu zachování maximální kompatibility se současnými zařízeními je většina úprav prováděna pomocí vnořených XML struktur. Tímto je zachován datový typ zmíněný v mateřské normě VDV301.  </w:t>
-      </w:r>
-    </w:p>
-    <w:p>
-      <w:pPr>
-        <w:pStyle w:val="Nadpis2"/>
-      </w:pPr>
-      <w:bookmarkStart w:id="47" w:name="_Toc38585837"/>
-      <w:r>
-        <w:t>Statické přestupy</w:t>
-      </w:r>
-      <w:bookmarkEnd w:id="47"/>
     </w:p>
     <w:p>
       <w:pPr>
@@ -5390,11 +5420,11 @@
       <w:pPr>
         <w:pStyle w:val="Nadpis2"/>
       </w:pPr>
-      <w:bookmarkStart w:id="48" w:name="_Toc38585838"/>
+      <w:bookmarkStart w:id="47" w:name="_Toc38585838"/>
       <w:r>
         <w:t>Tarifní pásma/zóny</w:t>
       </w:r>
-      <w:bookmarkEnd w:id="48"/>
+      <w:bookmarkEnd w:id="47"/>
     </w:p>
     <w:p>
       <w:r>
@@ -8501,11 +8531,11 @@
       <w:pPr>
         <w:pStyle w:val="Nadpis2"/>
       </w:pPr>
-      <w:bookmarkStart w:id="49" w:name="_Toc38585839"/>
+      <w:bookmarkStart w:id="48" w:name="_Toc38585839"/>
       <w:r>
         <w:t>Příznaky</w:t>
       </w:r>
-      <w:bookmarkEnd w:id="49"/>
+      <w:bookmarkEnd w:id="48"/>
     </w:p>
     <w:p>
       <w:r>
@@ -9272,8 +9302,8 @@
                 <w:b/>
               </w:rPr>
             </w:pPr>
+            <w:commentRangeStart w:id="49"/>
             <w:commentRangeStart w:id="50"/>
-            <w:commentRangeStart w:id="51"/>
             <w:r>
               <w:rPr>
                 <w:b/>
@@ -9292,21 +9322,21 @@
               </w:rPr>
               <w:t>hair</w:t>
             </w:r>
-            <w:commentRangeEnd w:id="50"/>
+            <w:commentRangeEnd w:id="49"/>
             <w:r>
               <w:rPr>
                 <w:rStyle w:val="Odkaznakoment"/>
                 <w:color w:val="auto"/>
               </w:rPr>
-              <w:commentReference w:id="50"/>
-            </w:r>
-            <w:commentRangeEnd w:id="51"/>
+              <w:commentReference w:id="49"/>
+            </w:r>
+            <w:commentRangeEnd w:id="50"/>
             <w:r>
               <w:rPr>
                 <w:rStyle w:val="Odkaznakoment"/>
                 <w:color w:val="auto"/>
               </w:rPr>
-              <w:commentReference w:id="51"/>
+              <w:commentReference w:id="50"/>
             </w:r>
           </w:p>
         </w:tc>
@@ -14577,12 +14607,7 @@
         <w:tab/>
       </w:r>
       <w:r>
-        <w:t>2018&amp;lt;/b&amp;gt;, several permanent changes a</w:t>
-      </w:r>
-      <w:bookmarkStart w:id="52" w:name="_GoBack"/>
-      <w:bookmarkEnd w:id="52"/>
-      <w:r>
-        <w:t xml:space="preserve">nd </w:t>
+        <w:t xml:space="preserve">2018&amp;lt;/b&amp;gt;, several permanent changes and </w:t>
       </w:r>
       <w:r>
         <w:tab/>
@@ -17053,14 +17078,14 @@
           <w:lang w:val="en-US"/>
         </w:rPr>
       </w:pPr>
-      <w:bookmarkStart w:id="53" w:name="_Toc38585840"/>
+      <w:bookmarkStart w:id="51" w:name="_Toc38585840"/>
       <w:r>
         <w:rPr>
           <w:lang w:val="en-US"/>
         </w:rPr>
         <w:t>Typy dopravních prostředků</w:t>
       </w:r>
-      <w:bookmarkEnd w:id="53"/>
+      <w:bookmarkEnd w:id="51"/>
     </w:p>
     <w:p>
       <w:pPr>
@@ -17529,8 +17554,8 @@
                 <w:lang w:eastAsia="cs-CZ"/>
               </w:rPr>
             </w:pPr>
-            <w:commentRangeStart w:id="54"/>
-            <w:commentRangeStart w:id="55"/>
+            <w:commentRangeStart w:id="52"/>
+            <w:commentRangeStart w:id="53"/>
             <w:r>
               <w:rPr>
                 <w:rFonts w:eastAsia="Times New Roman"/>
@@ -17538,21 +17563,21 @@
               </w:rPr>
               <w:t>expressBus</w:t>
             </w:r>
-            <w:commentRangeEnd w:id="54"/>
+            <w:commentRangeEnd w:id="52"/>
             <w:r>
               <w:rPr>
                 <w:rStyle w:val="Odkaznakoment"/>
                 <w:color w:val="auto"/>
               </w:rPr>
-              <w:commentReference w:id="54"/>
-            </w:r>
-            <w:commentRangeEnd w:id="55"/>
+              <w:commentReference w:id="52"/>
+            </w:r>
+            <w:commentRangeEnd w:id="53"/>
             <w:r>
               <w:rPr>
                 <w:rStyle w:val="Odkaznakoment"/>
                 <w:color w:val="auto"/>
               </w:rPr>
-              <w:commentReference w:id="55"/>
+              <w:commentReference w:id="53"/>
             </w:r>
           </w:p>
         </w:tc>
@@ -18784,26 +18809,26 @@
             <w:vAlign w:val="center"/>
           </w:tcPr>
           <w:p>
-            <w:commentRangeStart w:id="56"/>
-            <w:commentRangeStart w:id="57"/>
+            <w:commentRangeStart w:id="54"/>
+            <w:commentRangeStart w:id="55"/>
             <w:r>
               <w:t>Seznam nácestných zastávek</w:t>
             </w:r>
-            <w:commentRangeEnd w:id="56"/>
+            <w:commentRangeEnd w:id="54"/>
             <w:r>
               <w:rPr>
                 <w:rStyle w:val="Odkaznakoment"/>
                 <w:color w:val="auto"/>
               </w:rPr>
-              <w:commentReference w:id="56"/>
-            </w:r>
-            <w:commentRangeEnd w:id="57"/>
+              <w:commentReference w:id="54"/>
+            </w:r>
+            <w:commentRangeEnd w:id="55"/>
             <w:r>
               <w:rPr>
                 <w:rStyle w:val="Odkaznakoment"/>
                 <w:color w:val="auto"/>
               </w:rPr>
-              <w:commentReference w:id="57"/>
+              <w:commentReference w:id="55"/>
             </w:r>
           </w:p>
         </w:tc>
@@ -20411,7 +20436,7 @@
       </w:r>
       <w:r>
         <w:tab/>
-        <w:t>&lt;Value&gt;Třebichovice, U Kapličky&lt;/Value&gt;</w:t>
+        <w:t>&lt;Value&gt;Třebichovice,U Kapličky&lt;/Value&gt;</w:t>
       </w:r>
     </w:p>
     <w:p>
@@ -20810,7 +20835,14 @@
       </w:pPr>
       <w:r>
         <w:lastRenderedPageBreak/>
-        <w:t xml:space="preserve">      &lt;FareZone&gt;</w:t>
+        <w:tab/>
+      </w:r>
+      <w:r>
+        <w:tab/>
+      </w:r>
+      <w:r>
+        <w:tab/>
+        <w:t>&lt;FareZone&gt;</w:t>
       </w:r>
     </w:p>
     <w:p>
@@ -21189,9 +21221,10 @@
       </w:r>
       <w:r>
         <w:tab/>
-      </w:r>
-      <w:r>
-        <w:t>&lt;Value&gt;2019-01-28T16:14:55&lt;/Value&gt;</w:t>
+        <w:t>&lt;</w:t>
+      </w:r>
+      <w:r>
+        <w:t>Value&gt;2019-01-28T16:14:55&lt;/Value&gt;</w:t>
       </w:r>
     </w:p>
     <w:p>
@@ -21264,7 +21297,7 @@
         <w:tab/>
       </w:r>
       <w:r>
-        <w:t>&lt;VehicleMode&gt;bus&lt;/VehicleMode&gt;</w:t>
+        <w:t>&lt;VehicleMode&gt;</w:t>
       </w:r>
     </w:p>
     <w:p>
@@ -21275,6 +21308,54 @@
         <w:tab/>
       </w:r>
       <w:r>
+        <w:tab/>
+      </w:r>
+      <w:r>
+        <w:tab/>
+      </w:r>
+      <w:r>
+        <w:t>&lt;PtMainMode&gt;BusSubmode&lt;/PtMainMode&gt;</w:t>
+      </w:r>
+    </w:p>
+    <w:p>
+      <w:pPr>
+        <w:pStyle w:val="zdrojovkd"/>
+      </w:pPr>
+      <w:r>
+        <w:tab/>
+      </w:r>
+      <w:r>
+        <w:tab/>
+      </w:r>
+      <w:r>
+        <w:tab/>
+      </w:r>
+      <w:r>
+        <w:t>&lt;BusSubmode&gt;localBus&lt;/BusSubmode&gt;</w:t>
+      </w:r>
+    </w:p>
+    <w:p>
+      <w:pPr>
+        <w:pStyle w:val="zdrojovkd"/>
+      </w:pPr>
+      <w:r>
+        <w:tab/>
+      </w:r>
+      <w:r>
+        <w:tab/>
+      </w:r>
+      <w:r>
+        <w:t>&lt;/VehicleMode&gt;</w:t>
+      </w:r>
+    </w:p>
+    <w:p>
+      <w:pPr>
+        <w:pStyle w:val="zdrojovkd"/>
+      </w:pPr>
+      <w:r>
+        <w:tab/>
+      </w:r>
+      <w:r>
         <w:t>&lt;/VehicleData&gt;</w:t>
       </w:r>
     </w:p>
@@ -21286,7 +21367,6 @@
         <w:t>&lt;/TicketValidationService.GetVehicleDataResponse&gt;</w:t>
       </w:r>
     </w:p>
-    <w:p/>
     <w:tbl>
       <w:tblPr>
         <w:tblStyle w:val="Barevntabulkaseznamu6"/>
@@ -22248,12 +22328,13 @@
             </w:tcBorders>
             <w:shd w:val="clear" w:color="000000" w:fill="DDEBF7"/>
             <w:textDirection w:val="btLr"/>
-            <w:vAlign w:val="bottom"/>
+            <w:vAlign w:val="center"/>
             <w:hideMark/>
           </w:tcPr>
           <w:p>
             <w:pPr>
               <w:spacing w:line="240" w:lineRule="auto"/>
+              <w:jc w:val="center"/>
               <w:rPr>
                 <w:rFonts w:ascii="Calibri" w:eastAsia="Times New Roman" w:hAnsi="Calibri" w:cs="Times New Roman"/>
                 <w:color w:val="000000"/>
@@ -22314,12 +22395,13 @@
             </w:tcBorders>
             <w:shd w:val="clear" w:color="auto" w:fill="auto"/>
             <w:textDirection w:val="btLr"/>
-            <w:vAlign w:val="bottom"/>
+            <w:vAlign w:val="center"/>
             <w:hideMark/>
           </w:tcPr>
           <w:p>
             <w:pPr>
               <w:spacing w:line="240" w:lineRule="auto"/>
+              <w:jc w:val="center"/>
               <w:rPr>
                 <w:rFonts w:ascii="Calibri" w:eastAsia="Times New Roman" w:hAnsi="Calibri" w:cs="Times New Roman"/>
                 <w:color w:val="000000"/>
@@ -26333,8 +26415,11 @@
     <w:p/>
     <w:p>
       <w:pPr>
-        <w:spacing w:after="200"/>
-      </w:pPr>
+        <w:pStyle w:val="Nadpis2"/>
+      </w:pPr>
+      <w:r>
+        <w:t>Změna pásma</w:t>
+      </w:r>
       <w:r>
         <w:br w:type="page"/>
       </w:r>
@@ -26385,19 +26470,756 @@
           </wp:inline>
         </w:drawing>
       </w:r>
+    </w:p>
+    <w:p>
+      <w:pPr>
+        <w:spacing w:after="200"/>
+      </w:pPr>
       <w:r>
         <w:br w:type="page"/>
       </w:r>
     </w:p>
+    <w:p>
+      <w:pPr>
+        <w:spacing w:after="200"/>
+      </w:pPr>
+    </w:p>
+    <w:tbl>
+      <w:tblPr>
+        <w:tblStyle w:val="Barevntabulkaseznamu6"/>
+        <w:tblW w:w="9526" w:type="dxa"/>
+        <w:tblLayout w:type="fixed"/>
+        <w:tblLook w:val="0600" w:firstRow="0" w:lastRow="0" w:firstColumn="0" w:lastColumn="0" w:noHBand="1" w:noVBand="1"/>
+      </w:tblPr>
+      <w:tblGrid>
+        <w:gridCol w:w="426"/>
+        <w:gridCol w:w="2976"/>
+        <w:gridCol w:w="3088"/>
+        <w:gridCol w:w="3036"/>
+      </w:tblGrid>
+      <w:tr>
+        <w:trPr>
+          <w:cantSplit/>
+        </w:trPr>
+        <w:tc>
+          <w:tcPr>
+            <w:tcW w:w="426" w:type="dxa"/>
+          </w:tcPr>
+          <w:p>
+            <w:pPr>
+              <w:spacing w:after="200"/>
+            </w:pPr>
+          </w:p>
+        </w:tc>
+        <w:tc>
+          <w:tcPr>
+            <w:tcW w:w="2976" w:type="dxa"/>
+          </w:tcPr>
+          <w:p>
+            <w:pPr>
+              <w:spacing w:after="200"/>
+            </w:pPr>
+            <w:r>
+              <w:t>Obraz 0 (jen po změněú</w:t>
+            </w:r>
+          </w:p>
+        </w:tc>
+        <w:tc>
+          <w:tcPr>
+            <w:tcW w:w="3088" w:type="dxa"/>
+          </w:tcPr>
+          <w:p>
+            <w:pPr>
+              <w:spacing w:after="200"/>
+            </w:pPr>
+            <w:r>
+              <w:t>Obraz 1</w:t>
+            </w:r>
+          </w:p>
+        </w:tc>
+        <w:tc>
+          <w:tcPr>
+            <w:tcW w:w="3036" w:type="dxa"/>
+          </w:tcPr>
+          <w:p>
+            <w:pPr>
+              <w:spacing w:after="200"/>
+            </w:pPr>
+            <w:r>
+              <w:t>Obraz 2</w:t>
+            </w:r>
+          </w:p>
+        </w:tc>
+      </w:tr>
+      <w:tr>
+        <w:trPr>
+          <w:cantSplit/>
+          <w:trHeight w:val="1652"/>
+        </w:trPr>
+        <w:tc>
+          <w:tcPr>
+            <w:tcW w:w="426" w:type="dxa"/>
+            <w:textDirection w:val="btLr"/>
+          </w:tcPr>
+          <w:p>
+            <w:pPr>
+              <w:spacing w:after="200"/>
+              <w:ind w:left="113" w:right="113"/>
+            </w:pPr>
+            <w:r>
+              <w:t>AtStop</w:t>
+            </w:r>
+          </w:p>
+        </w:tc>
+        <w:tc>
+          <w:tcPr>
+            <w:tcW w:w="2976" w:type="dxa"/>
+          </w:tcPr>
+          <w:p>
+            <w:pPr>
+              <w:spacing w:after="200"/>
+            </w:pPr>
+          </w:p>
+        </w:tc>
+        <w:tc>
+          <w:tcPr>
+            <w:tcW w:w="3088" w:type="dxa"/>
+          </w:tcPr>
+          <w:p>
+            <w:pPr>
+              <w:spacing w:after="200"/>
+              <w:ind w:hanging="1"/>
+            </w:pPr>
+            <w:r>
+              <w:rPr>
+                <w:noProof/>
+                <w:lang w:eastAsia="cs-CZ"/>
+              </w:rPr>
+              <w:drawing>
+                <wp:inline distT="0" distB="0" distL="0" distR="0" wp14:anchorId="4CB50DFB" wp14:editId="58E632F2">
+                  <wp:extent cx="1789901" cy="1105469"/>
+                  <wp:effectExtent l="0" t="0" r="1270" b="0"/>
+                  <wp:docPr id="103" name="Obrázek 103"/>
+                  <wp:cNvGraphicFramePr>
+                    <a:graphicFrameLocks xmlns:a="http://schemas.openxmlformats.org/drawingml/2006/main" noChangeAspect="1"/>
+                  </wp:cNvGraphicFramePr>
+                  <a:graphic xmlns:a="http://schemas.openxmlformats.org/drawingml/2006/main">
+                    <a:graphicData uri="http://schemas.openxmlformats.org/drawingml/2006/picture">
+                      <pic:pic xmlns:pic="http://schemas.openxmlformats.org/drawingml/2006/picture">
+                        <pic:nvPicPr>
+                          <pic:cNvPr id="101" name="607atstop.wmf"/>
+                          <pic:cNvPicPr/>
+                        </pic:nvPicPr>
+                        <pic:blipFill>
+                          <a:blip r:embed="rId59" cstate="print">
+                            <a:extLst>
+                              <a:ext uri="{28A0092B-C50C-407E-A947-70E740481C1C}">
+                                <a14:useLocalDpi xmlns:a14="http://schemas.microsoft.com/office/drawing/2010/main" val="0"/>
+                              </a:ext>
+                            </a:extLst>
+                          </a:blip>
+                          <a:stretch>
+                            <a:fillRect/>
+                          </a:stretch>
+                        </pic:blipFill>
+                        <pic:spPr>
+                          <a:xfrm>
+                            <a:off x="0" y="0"/>
+                            <a:ext cx="1845534" cy="1139829"/>
+                          </a:xfrm>
+                          <a:prstGeom prst="rect">
+                            <a:avLst/>
+                          </a:prstGeom>
+                        </pic:spPr>
+                      </pic:pic>
+                    </a:graphicData>
+                  </a:graphic>
+                </wp:inline>
+              </w:drawing>
+            </w:r>
+          </w:p>
+        </w:tc>
+        <w:tc>
+          <w:tcPr>
+            <w:tcW w:w="3036" w:type="dxa"/>
+          </w:tcPr>
+          <w:p>
+            <w:pPr>
+              <w:spacing w:after="200"/>
+            </w:pPr>
+            <w:bookmarkStart w:id="56" w:name="_GoBack"/>
+            <w:r>
+              <w:rPr>
+                <w:noProof/>
+                <w:lang w:eastAsia="cs-CZ"/>
+              </w:rPr>
+              <w:drawing>
+                <wp:inline distT="0" distB="0" distL="0" distR="0" wp14:anchorId="3B721319" wp14:editId="16651464">
+                  <wp:extent cx="1790700" cy="1106170"/>
+                  <wp:effectExtent l="0" t="0" r="0" b="0"/>
+                  <wp:docPr id="1892932803" name="Obrázek 1892932803"/>
+                  <wp:cNvGraphicFramePr>
+                    <a:graphicFrameLocks xmlns:a="http://schemas.openxmlformats.org/drawingml/2006/main" noChangeAspect="1"/>
+                  </wp:cNvGraphicFramePr>
+                  <a:graphic xmlns:a="http://schemas.openxmlformats.org/drawingml/2006/main">
+                    <a:graphicData uri="http://schemas.openxmlformats.org/drawingml/2006/picture">
+                      <pic:pic xmlns:pic="http://schemas.openxmlformats.org/drawingml/2006/picture">
+                        <pic:nvPicPr>
+                          <pic:cNvPr id="1892932803" name="607beforestop_prestup.wmf"/>
+                          <pic:cNvPicPr/>
+                        </pic:nvPicPr>
+                        <pic:blipFill>
+                          <a:blip r:embed="rId60" cstate="print">
+                            <a:extLst>
+                              <a:ext uri="{28A0092B-C50C-407E-A947-70E740481C1C}">
+                                <a14:useLocalDpi xmlns:a14="http://schemas.microsoft.com/office/drawing/2010/main" val="0"/>
+                              </a:ext>
+                            </a:extLst>
+                          </a:blip>
+                          <a:stretch>
+                            <a:fillRect/>
+                          </a:stretch>
+                        </pic:blipFill>
+                        <pic:spPr>
+                          <a:xfrm>
+                            <a:off x="0" y="0"/>
+                            <a:ext cx="1790700" cy="1106170"/>
+                          </a:xfrm>
+                          <a:prstGeom prst="rect">
+                            <a:avLst/>
+                          </a:prstGeom>
+                        </pic:spPr>
+                      </pic:pic>
+                    </a:graphicData>
+                  </a:graphic>
+                </wp:inline>
+              </w:drawing>
+            </w:r>
+            <w:bookmarkEnd w:id="56"/>
+          </w:p>
+        </w:tc>
+      </w:tr>
+      <w:tr>
+        <w:trPr>
+          <w:cantSplit/>
+          <w:trHeight w:val="1134"/>
+        </w:trPr>
+        <w:tc>
+          <w:tcPr>
+            <w:tcW w:w="426" w:type="dxa"/>
+            <w:textDirection w:val="btLr"/>
+          </w:tcPr>
+          <w:p>
+            <w:pPr>
+              <w:spacing w:after="200"/>
+              <w:ind w:left="113" w:right="113"/>
+            </w:pPr>
+            <w:r>
+              <w:t>AfterStop</w:t>
+            </w:r>
+          </w:p>
+        </w:tc>
+        <w:tc>
+          <w:tcPr>
+            <w:tcW w:w="2976" w:type="dxa"/>
+          </w:tcPr>
+          <w:p>
+            <w:pPr>
+              <w:spacing w:after="200"/>
+            </w:pPr>
+          </w:p>
+        </w:tc>
+        <w:tc>
+          <w:tcPr>
+            <w:tcW w:w="3088" w:type="dxa"/>
+          </w:tcPr>
+          <w:p>
+            <w:pPr>
+              <w:spacing w:after="200"/>
+            </w:pPr>
+            <w:r>
+              <w:rPr>
+                <w:noProof/>
+                <w:lang w:eastAsia="cs-CZ"/>
+              </w:rPr>
+              <w:drawing>
+                <wp:inline distT="0" distB="0" distL="0" distR="0" wp14:anchorId="1676E4EB" wp14:editId="6A38D1BA">
+                  <wp:extent cx="1790700" cy="1106170"/>
+                  <wp:effectExtent l="0" t="0" r="0" b="0"/>
+                  <wp:docPr id="120" name="Obrázek 120"/>
+                  <wp:cNvGraphicFramePr>
+                    <a:graphicFrameLocks xmlns:a="http://schemas.openxmlformats.org/drawingml/2006/main" noChangeAspect="1"/>
+                  </wp:cNvGraphicFramePr>
+                  <a:graphic xmlns:a="http://schemas.openxmlformats.org/drawingml/2006/main">
+                    <a:graphicData uri="http://schemas.openxmlformats.org/drawingml/2006/picture">
+                      <pic:pic xmlns:pic="http://schemas.openxmlformats.org/drawingml/2006/picture">
+                        <pic:nvPicPr>
+                          <pic:cNvPr id="118" name="607beforestop.wmf"/>
+                          <pic:cNvPicPr/>
+                        </pic:nvPicPr>
+                        <pic:blipFill>
+                          <a:blip r:embed="rId61" cstate="print">
+                            <a:extLst>
+                              <a:ext uri="{28A0092B-C50C-407E-A947-70E740481C1C}">
+                                <a14:useLocalDpi xmlns:a14="http://schemas.microsoft.com/office/drawing/2010/main" val="0"/>
+                              </a:ext>
+                            </a:extLst>
+                          </a:blip>
+                          <a:stretch>
+                            <a:fillRect/>
+                          </a:stretch>
+                        </pic:blipFill>
+                        <pic:spPr>
+                          <a:xfrm>
+                            <a:off x="0" y="0"/>
+                            <a:ext cx="1790700" cy="1106170"/>
+                          </a:xfrm>
+                          <a:prstGeom prst="rect">
+                            <a:avLst/>
+                          </a:prstGeom>
+                        </pic:spPr>
+                      </pic:pic>
+                    </a:graphicData>
+                  </a:graphic>
+                </wp:inline>
+              </w:drawing>
+            </w:r>
+          </w:p>
+        </w:tc>
+        <w:tc>
+          <w:tcPr>
+            <w:tcW w:w="3036" w:type="dxa"/>
+          </w:tcPr>
+          <w:p>
+            <w:pPr>
+              <w:spacing w:after="200"/>
+            </w:pPr>
+            <w:r>
+              <w:rPr>
+                <w:noProof/>
+                <w:lang w:eastAsia="cs-CZ"/>
+              </w:rPr>
+              <w:drawing>
+                <wp:inline distT="0" distB="0" distL="0" distR="0" wp14:anchorId="72AB442B" wp14:editId="5960E2DE">
+                  <wp:extent cx="1790700" cy="1106170"/>
+                  <wp:effectExtent l="0" t="0" r="0" b="0"/>
+                  <wp:docPr id="122" name="Obrázek 122"/>
+                  <wp:cNvGraphicFramePr>
+                    <a:graphicFrameLocks xmlns:a="http://schemas.openxmlformats.org/drawingml/2006/main" noChangeAspect="1"/>
+                  </wp:cNvGraphicFramePr>
+                  <a:graphic xmlns:a="http://schemas.openxmlformats.org/drawingml/2006/main">
+                    <a:graphicData uri="http://schemas.openxmlformats.org/drawingml/2006/picture">
+                      <pic:pic xmlns:pic="http://schemas.openxmlformats.org/drawingml/2006/picture">
+                        <pic:nvPicPr>
+                          <pic:cNvPr id="122" name="607beforestop_prestup.wmf"/>
+                          <pic:cNvPicPr/>
+                        </pic:nvPicPr>
+                        <pic:blipFill>
+                          <a:blip r:embed="rId62" cstate="print">
+                            <a:extLst>
+                              <a:ext uri="{28A0092B-C50C-407E-A947-70E740481C1C}">
+                                <a14:useLocalDpi xmlns:a14="http://schemas.microsoft.com/office/drawing/2010/main" val="0"/>
+                              </a:ext>
+                            </a:extLst>
+                          </a:blip>
+                          <a:stretch>
+                            <a:fillRect/>
+                          </a:stretch>
+                        </pic:blipFill>
+                        <pic:spPr>
+                          <a:xfrm>
+                            <a:off x="0" y="0"/>
+                            <a:ext cx="1790700" cy="1106170"/>
+                          </a:xfrm>
+                          <a:prstGeom prst="rect">
+                            <a:avLst/>
+                          </a:prstGeom>
+                        </pic:spPr>
+                      </pic:pic>
+                    </a:graphicData>
+                  </a:graphic>
+                </wp:inline>
+              </w:drawing>
+            </w:r>
+          </w:p>
+        </w:tc>
+      </w:tr>
+      <w:tr>
+        <w:trPr>
+          <w:cantSplit/>
+          <w:trHeight w:val="1973"/>
+        </w:trPr>
+        <w:tc>
+          <w:tcPr>
+            <w:tcW w:w="426" w:type="dxa"/>
+            <w:textDirection w:val="btLr"/>
+          </w:tcPr>
+          <w:p>
+            <w:pPr>
+              <w:spacing w:after="200"/>
+              <w:ind w:left="113" w:right="113"/>
+            </w:pPr>
+            <w:r>
+              <w:t>BetweenStop</w:t>
+            </w:r>
+          </w:p>
+        </w:tc>
+        <w:tc>
+          <w:tcPr>
+            <w:tcW w:w="2976" w:type="dxa"/>
+          </w:tcPr>
+          <w:p>
+            <w:pPr>
+              <w:spacing w:after="200"/>
+            </w:pPr>
+            <w:r>
+              <w:rPr>
+                <w:noProof/>
+                <w:lang w:eastAsia="cs-CZ"/>
+              </w:rPr>
+              <w:drawing>
+                <wp:inline distT="0" distB="0" distL="0" distR="0" wp14:anchorId="29AAC86E" wp14:editId="6E79C0BE">
+                  <wp:extent cx="1772285" cy="1094740"/>
+                  <wp:effectExtent l="0" t="0" r="0" b="0"/>
+                  <wp:docPr id="117" name="Obrázek 117"/>
+                  <wp:cNvGraphicFramePr>
+                    <a:graphicFrameLocks xmlns:a="http://schemas.openxmlformats.org/drawingml/2006/main" noChangeAspect="1"/>
+                  </wp:cNvGraphicFramePr>
+                  <a:graphic xmlns:a="http://schemas.openxmlformats.org/drawingml/2006/main">
+                    <a:graphicData uri="http://schemas.openxmlformats.org/drawingml/2006/picture">
+                      <pic:pic xmlns:pic="http://schemas.openxmlformats.org/drawingml/2006/picture">
+                        <pic:nvPicPr>
+                          <pic:cNvPr id="117" name="607betweenstop.wmf"/>
+                          <pic:cNvPicPr/>
+                        </pic:nvPicPr>
+                        <pic:blipFill>
+                          <a:blip r:embed="rId63" cstate="print">
+                            <a:extLst>
+                              <a:ext uri="{28A0092B-C50C-407E-A947-70E740481C1C}">
+                                <a14:useLocalDpi xmlns:a14="http://schemas.microsoft.com/office/drawing/2010/main" val="0"/>
+                              </a:ext>
+                            </a:extLst>
+                          </a:blip>
+                          <a:stretch>
+                            <a:fillRect/>
+                          </a:stretch>
+                        </pic:blipFill>
+                        <pic:spPr>
+                          <a:xfrm>
+                            <a:off x="0" y="0"/>
+                            <a:ext cx="1772285" cy="1094740"/>
+                          </a:xfrm>
+                          <a:prstGeom prst="rect">
+                            <a:avLst/>
+                          </a:prstGeom>
+                        </pic:spPr>
+                      </pic:pic>
+                    </a:graphicData>
+                  </a:graphic>
+                </wp:inline>
+              </w:drawing>
+            </w:r>
+          </w:p>
+        </w:tc>
+        <w:tc>
+          <w:tcPr>
+            <w:tcW w:w="3088" w:type="dxa"/>
+          </w:tcPr>
+          <w:p>
+            <w:pPr>
+              <w:spacing w:after="200"/>
+            </w:pPr>
+            <w:r>
+              <w:rPr>
+                <w:noProof/>
+                <w:lang w:eastAsia="cs-CZ"/>
+              </w:rPr>
+              <w:drawing>
+                <wp:inline distT="0" distB="0" distL="0" distR="0" wp14:anchorId="1549650C" wp14:editId="3BB649A3">
+                  <wp:extent cx="1790700" cy="1106170"/>
+                  <wp:effectExtent l="0" t="0" r="0" b="0"/>
+                  <wp:docPr id="119" name="Obrázek 119"/>
+                  <wp:cNvGraphicFramePr>
+                    <a:graphicFrameLocks xmlns:a="http://schemas.openxmlformats.org/drawingml/2006/main" noChangeAspect="1"/>
+                  </wp:cNvGraphicFramePr>
+                  <a:graphic xmlns:a="http://schemas.openxmlformats.org/drawingml/2006/main">
+                    <a:graphicData uri="http://schemas.openxmlformats.org/drawingml/2006/picture">
+                      <pic:pic xmlns:pic="http://schemas.openxmlformats.org/drawingml/2006/picture">
+                        <pic:nvPicPr>
+                          <pic:cNvPr id="118" name="607beforestop.wmf"/>
+                          <pic:cNvPicPr/>
+                        </pic:nvPicPr>
+                        <pic:blipFill>
+                          <a:blip r:embed="rId61" cstate="print">
+                            <a:extLst>
+                              <a:ext uri="{28A0092B-C50C-407E-A947-70E740481C1C}">
+                                <a14:useLocalDpi xmlns:a14="http://schemas.microsoft.com/office/drawing/2010/main" val="0"/>
+                              </a:ext>
+                            </a:extLst>
+                          </a:blip>
+                          <a:stretch>
+                            <a:fillRect/>
+                          </a:stretch>
+                        </pic:blipFill>
+                        <pic:spPr>
+                          <a:xfrm>
+                            <a:off x="0" y="0"/>
+                            <a:ext cx="1790700" cy="1106170"/>
+                          </a:xfrm>
+                          <a:prstGeom prst="rect">
+                            <a:avLst/>
+                          </a:prstGeom>
+                        </pic:spPr>
+                      </pic:pic>
+                    </a:graphicData>
+                  </a:graphic>
+                </wp:inline>
+              </w:drawing>
+            </w:r>
+          </w:p>
+        </w:tc>
+        <w:tc>
+          <w:tcPr>
+            <w:tcW w:w="3036" w:type="dxa"/>
+          </w:tcPr>
+          <w:p>
+            <w:pPr>
+              <w:spacing w:after="200"/>
+            </w:pPr>
+            <w:r>
+              <w:rPr>
+                <w:noProof/>
+                <w:lang w:eastAsia="cs-CZ"/>
+              </w:rPr>
+              <w:drawing>
+                <wp:inline distT="0" distB="0" distL="0" distR="0" wp14:anchorId="1E6CFE5E" wp14:editId="56672700">
+                  <wp:extent cx="1790700" cy="1106170"/>
+                  <wp:effectExtent l="0" t="0" r="0" b="0"/>
+                  <wp:docPr id="123" name="Obrázek 123"/>
+                  <wp:cNvGraphicFramePr>
+                    <a:graphicFrameLocks xmlns:a="http://schemas.openxmlformats.org/drawingml/2006/main" noChangeAspect="1"/>
+                  </wp:cNvGraphicFramePr>
+                  <a:graphic xmlns:a="http://schemas.openxmlformats.org/drawingml/2006/main">
+                    <a:graphicData uri="http://schemas.openxmlformats.org/drawingml/2006/picture">
+                      <pic:pic xmlns:pic="http://schemas.openxmlformats.org/drawingml/2006/picture">
+                        <pic:nvPicPr>
+                          <pic:cNvPr id="122" name="607beforestop_prestup.wmf"/>
+                          <pic:cNvPicPr/>
+                        </pic:nvPicPr>
+                        <pic:blipFill>
+                          <a:blip r:embed="rId62" cstate="print">
+                            <a:extLst>
+                              <a:ext uri="{28A0092B-C50C-407E-A947-70E740481C1C}">
+                                <a14:useLocalDpi xmlns:a14="http://schemas.microsoft.com/office/drawing/2010/main" val="0"/>
+                              </a:ext>
+                            </a:extLst>
+                          </a:blip>
+                          <a:stretch>
+                            <a:fillRect/>
+                          </a:stretch>
+                        </pic:blipFill>
+                        <pic:spPr>
+                          <a:xfrm>
+                            <a:off x="0" y="0"/>
+                            <a:ext cx="1790700" cy="1106170"/>
+                          </a:xfrm>
+                          <a:prstGeom prst="rect">
+                            <a:avLst/>
+                          </a:prstGeom>
+                        </pic:spPr>
+                      </pic:pic>
+                    </a:graphicData>
+                  </a:graphic>
+                </wp:inline>
+              </w:drawing>
+            </w:r>
+          </w:p>
+        </w:tc>
+      </w:tr>
+      <w:tr>
+        <w:trPr>
+          <w:cantSplit/>
+          <w:trHeight w:val="1134"/>
+        </w:trPr>
+        <w:tc>
+          <w:tcPr>
+            <w:tcW w:w="426" w:type="dxa"/>
+            <w:textDirection w:val="btLr"/>
+          </w:tcPr>
+          <w:p>
+            <w:pPr>
+              <w:spacing w:after="200"/>
+              <w:ind w:left="113" w:right="113"/>
+            </w:pPr>
+            <w:r>
+              <w:t>BeforeStop</w:t>
+            </w:r>
+          </w:p>
+        </w:tc>
+        <w:tc>
+          <w:tcPr>
+            <w:tcW w:w="2976" w:type="dxa"/>
+          </w:tcPr>
+          <w:p>
+            <w:pPr>
+              <w:spacing w:after="200"/>
+            </w:pPr>
+          </w:p>
+        </w:tc>
+        <w:tc>
+          <w:tcPr>
+            <w:tcW w:w="3088" w:type="dxa"/>
+          </w:tcPr>
+          <w:p>
+            <w:pPr>
+              <w:spacing w:after="200"/>
+            </w:pPr>
+            <w:r>
+              <w:rPr>
+                <w:noProof/>
+                <w:lang w:eastAsia="cs-CZ"/>
+              </w:rPr>
+              <w:drawing>
+                <wp:inline distT="0" distB="0" distL="0" distR="0" wp14:anchorId="3D24F43D" wp14:editId="4DBA8C1F">
+                  <wp:extent cx="1790700" cy="1106170"/>
+                  <wp:effectExtent l="0" t="0" r="0" b="0"/>
+                  <wp:docPr id="118" name="Obrázek 118"/>
+                  <wp:cNvGraphicFramePr>
+                    <a:graphicFrameLocks xmlns:a="http://schemas.openxmlformats.org/drawingml/2006/main" noChangeAspect="1"/>
+                  </wp:cNvGraphicFramePr>
+                  <a:graphic xmlns:a="http://schemas.openxmlformats.org/drawingml/2006/main">
+                    <a:graphicData uri="http://schemas.openxmlformats.org/drawingml/2006/picture">
+                      <pic:pic xmlns:pic="http://schemas.openxmlformats.org/drawingml/2006/picture">
+                        <pic:nvPicPr>
+                          <pic:cNvPr id="118" name="607beforestop.wmf"/>
+                          <pic:cNvPicPr/>
+                        </pic:nvPicPr>
+                        <pic:blipFill>
+                          <a:blip r:embed="rId61" cstate="print">
+                            <a:extLst>
+                              <a:ext uri="{28A0092B-C50C-407E-A947-70E740481C1C}">
+                                <a14:useLocalDpi xmlns:a14="http://schemas.microsoft.com/office/drawing/2010/main" val="0"/>
+                              </a:ext>
+                            </a:extLst>
+                          </a:blip>
+                          <a:stretch>
+                            <a:fillRect/>
+                          </a:stretch>
+                        </pic:blipFill>
+                        <pic:spPr>
+                          <a:xfrm>
+                            <a:off x="0" y="0"/>
+                            <a:ext cx="1790700" cy="1106170"/>
+                          </a:xfrm>
+                          <a:prstGeom prst="rect">
+                            <a:avLst/>
+                          </a:prstGeom>
+                        </pic:spPr>
+                      </pic:pic>
+                    </a:graphicData>
+                  </a:graphic>
+                </wp:inline>
+              </w:drawing>
+            </w:r>
+          </w:p>
+        </w:tc>
+        <w:tc>
+          <w:tcPr>
+            <w:tcW w:w="3036" w:type="dxa"/>
+          </w:tcPr>
+          <w:p>
+            <w:pPr>
+              <w:spacing w:after="200"/>
+            </w:pPr>
+            <w:r>
+              <w:rPr>
+                <w:noProof/>
+                <w:lang w:eastAsia="cs-CZ"/>
+              </w:rPr>
+              <w:drawing>
+                <wp:inline distT="0" distB="0" distL="0" distR="0" wp14:anchorId="25C23F76" wp14:editId="28095528">
+                  <wp:extent cx="1790700" cy="1106170"/>
+                  <wp:effectExtent l="0" t="0" r="0" b="0"/>
+                  <wp:docPr id="1892932801" name="Obrázek 1892932801"/>
+                  <wp:cNvGraphicFramePr>
+                    <a:graphicFrameLocks xmlns:a="http://schemas.openxmlformats.org/drawingml/2006/main" noChangeAspect="1"/>
+                  </wp:cNvGraphicFramePr>
+                  <a:graphic xmlns:a="http://schemas.openxmlformats.org/drawingml/2006/main">
+                    <a:graphicData uri="http://schemas.openxmlformats.org/drawingml/2006/picture">
+                      <pic:pic xmlns:pic="http://schemas.openxmlformats.org/drawingml/2006/picture">
+                        <pic:nvPicPr>
+                          <pic:cNvPr id="122" name="607beforestop_prestup.wmf"/>
+                          <pic:cNvPicPr/>
+                        </pic:nvPicPr>
+                        <pic:blipFill>
+                          <a:blip r:embed="rId62" cstate="print">
+                            <a:extLst>
+                              <a:ext uri="{28A0092B-C50C-407E-A947-70E740481C1C}">
+                                <a14:useLocalDpi xmlns:a14="http://schemas.microsoft.com/office/drawing/2010/main" val="0"/>
+                              </a:ext>
+                            </a:extLst>
+                          </a:blip>
+                          <a:stretch>
+                            <a:fillRect/>
+                          </a:stretch>
+                        </pic:blipFill>
+                        <pic:spPr>
+                          <a:xfrm>
+                            <a:off x="0" y="0"/>
+                            <a:ext cx="1790700" cy="1106170"/>
+                          </a:xfrm>
+                          <a:prstGeom prst="rect">
+                            <a:avLst/>
+                          </a:prstGeom>
+                        </pic:spPr>
+                      </pic:pic>
+                    </a:graphicData>
+                  </a:graphic>
+                </wp:inline>
+              </w:drawing>
+            </w:r>
+          </w:p>
+        </w:tc>
+      </w:tr>
+    </w:tbl>
+    <w:p>
+      <w:pPr>
+        <w:spacing w:after="200"/>
+      </w:pPr>
+      <w:r>
+        <w:br w:type="page"/>
+      </w:r>
+    </w:p>
     <w:p/>
     <w:p>
       <w:pPr>
         <w:pStyle w:val="Nadpisobsahu"/>
       </w:pPr>
-      <w:bookmarkStart w:id="58" w:name="_Toc38585841"/>
+      <w:bookmarkStart w:id="57" w:name="_Toc38585841"/>
       <w:r>
         <w:t>Platnost standardu</w:t>
       </w:r>
+      <w:bookmarkEnd w:id="57"/>
+    </w:p>
+    <w:p>
+      <w:pPr>
+        <w:pStyle w:val="301Normln"/>
+      </w:pPr>
+      <w:r>
+        <w:t>Standard vstupu</w:t>
+      </w:r>
+      <w:r>
+        <w:t>je v platnost od doby vyhlášení. Všechna zařízení v provozu musí být certifikována k 1. 3. 2021.</w:t>
+      </w:r>
+    </w:p>
+    <w:p>
+      <w:pPr>
+        <w:pStyle w:val="Nadpis2"/>
+      </w:pPr>
+      <w:bookmarkStart w:id="58" w:name="_Toc38585842"/>
+      <w:r>
+        <w:t>Kontrola dodržování standardu a jeho vyhodnocování</w:t>
+      </w:r>
       <w:bookmarkEnd w:id="58"/>
     </w:p>
     <w:p>
@@ -26405,57 +27227,19 @@
         <w:pStyle w:val="301Normln"/>
       </w:pPr>
       <w:r>
-        <w:t xml:space="preserve">Standard vstupuje v platnost od doby vyhlášení (tj. XX.XX.2020). </w:t>
-      </w:r>
-      <w:r>
-        <w:rPr>
-          <w:highlight w:val="yellow"/>
-        </w:rPr>
-        <w:t xml:space="preserve">Je povinný pro všechny vozidla </w:t>
-      </w:r>
-      <w:r>
-        <w:t xml:space="preserve">zařazená do provozu od </w:t>
-      </w:r>
-      <w:r>
-        <w:rPr>
-          <w:highlight w:val="yellow"/>
-        </w:rPr>
-        <w:t>XX. XX. 2020</w:t>
-      </w:r>
-    </w:p>
-    <w:p>
-      <w:pPr>
-        <w:pStyle w:val="Nadpis2"/>
-      </w:pPr>
-      <w:bookmarkStart w:id="59" w:name="_Toc38585842"/>
-      <w:r>
-        <w:t>Kontrola dodržování standardu a jeho vyhodnocování</w:t>
-      </w:r>
-      <w:bookmarkEnd w:id="59"/>
+        <w:t xml:space="preserve">V raném stádiu bude </w:t>
+      </w:r>
+      <w:r>
+        <w:t xml:space="preserve">ověřování probíhat pouze pomocí vzájemné kompatibility zařízení dodaných jako celek, v pozdějších fázích bude ověřování probíhat pomocí emulátoru palubního počítače / periferie, který bude ověřovat připravenost dodaných zařízení na obvyklé i neobvyklé situace.  </w:t>
+      </w:r>
     </w:p>
     <w:p>
       <w:pPr>
         <w:pStyle w:val="301Normln"/>
       </w:pPr>
       <w:r>
-        <w:t xml:space="preserve">V raném stádiu bude </w:t>
-      </w:r>
-      <w:r>
-        <w:t xml:space="preserve">ověřování probíhat pouze pomocí vzájemné kompatibility zařízení dodaných jako celek, v pozdějších fázích bude ověřování probíhat pomocí emulátoru palubního počítače / periferie, který bude ověřovat připravenost dodaných zařízení na obvyklé i neobvyklé situace.  </w:t>
-      </w:r>
-    </w:p>
-    <w:p>
-      <w:pPr>
-        <w:pStyle w:val="301Normln"/>
-      </w:pPr>
-      <w:r>
         <w:t>Postup certifikace bude oznámen později, zatím bude provoz probíhat v pilotním provozu.</w:t>
       </w:r>
-    </w:p>
-    <w:p>
-      <w:pPr>
-        <w:pStyle w:val="301Normln"/>
-      </w:pPr>
     </w:p>
     <w:p>
       <w:pPr>
@@ -26520,35 +27304,6 @@
     <w:p>
       <w:pPr>
         <w:pStyle w:val="301Normln"/>
-      </w:pPr>
-      <w:r>
-        <w:t>Jizdenky- vehiclemode –netexmode</w:t>
-      </w:r>
-    </w:p>
-    <w:p>
-      <w:pPr>
-        <w:pStyle w:val="301Normln"/>
-      </w:pPr>
-      <w:r>
-        <w:t>International text – bold apod.</w:t>
-      </w:r>
-    </w:p>
-    <w:p>
-      <w:pPr>
-        <w:pStyle w:val="301Normln"/>
-      </w:pPr>
-      <w:r>
-        <w:t>Pořadí obrazů</w:t>
-      </w:r>
-    </w:p>
-    <w:p>
-      <w:pPr>
-        <w:pStyle w:val="301Normln"/>
-      </w:pPr>
-    </w:p>
-    <w:p>
-      <w:pPr>
-        <w:pStyle w:val="301Normln"/>
         <w:rPr>
           <w:rFonts w:cs="Arial"/>
           <w:b/>
@@ -26558,9 +27313,29 @@
         </w:rPr>
       </w:pPr>
       <w:r>
+        <w:t>Pořadí obrazů</w:t>
+      </w:r>
+    </w:p>
+    <w:p>
+      <w:pPr>
+        <w:pStyle w:val="301Normln"/>
+      </w:pPr>
+    </w:p>
+    <w:p>
+      <w:pPr>
+        <w:pStyle w:val="301Normln"/>
+        <w:rPr>
+          <w:rFonts w:cs="Arial"/>
+          <w:b/>
+          <w:bCs/>
+          <w:sz w:val="18"/>
+          <w:szCs w:val="18"/>
+        </w:rPr>
+      </w:pPr>
+      <w:r>
         <w:t xml:space="preserve"> </w:t>
       </w:r>
-      <w:del w:id="60" w:author="Eichler Adam" w:date="2020-05-28T14:51:00Z">
+      <w:del w:id="59" w:author="Eichler Adam" w:date="2020-05-28T14:51:00Z">
         <w:r>
           <w:br w:type="page"/>
         </w:r>
@@ -27018,7 +27793,7 @@
                     </pic:cNvPicPr>
                   </pic:nvPicPr>
                   <pic:blipFill>
-                    <a:blip r:embed="rId59">
+                    <a:blip r:embed="rId64">
                       <a:extLst>
                         <a:ext uri="{28A0092B-C50C-407E-A947-70E740481C1C}">
                           <a14:useLocalDpi xmlns:a14="http://schemas.microsoft.com/office/drawing/2010/main" val="0"/>
@@ -27206,7 +27981,6 @@
           <w:rFonts w:cs="Arial"/>
           <w:sz w:val="18"/>
           <w:szCs w:val="18"/>
-          <w:highlight w:val="yellow"/>
         </w:rPr>
       </w:pPr>
       <w:r>
@@ -27219,63 +27993,14 @@
         <w:t>28. 5. 2020</w:t>
       </w:r>
     </w:p>
-    <w:p>
-      <w:pPr>
-        <w:spacing w:after="200"/>
-        <w:rPr>
-          <w:rFonts w:cs="Arial"/>
-          <w:sz w:val="18"/>
-          <w:szCs w:val="18"/>
-          <w:highlight w:val="yellow"/>
-        </w:rPr>
-      </w:pPr>
-      <w:r>
-        <w:rPr>
-          <w:rFonts w:cs="Arial"/>
-          <w:sz w:val="18"/>
-          <w:szCs w:val="18"/>
-          <w:highlight w:val="yellow"/>
-        </w:rPr>
-        <w:br w:type="page"/>
-      </w:r>
-    </w:p>
-    <w:p>
-      <w:pPr>
-        <w:pStyle w:val="Bezmezer"/>
-        <w:jc w:val="right"/>
-        <w:rPr>
-          <w:rFonts w:cs="Arial"/>
-          <w:sz w:val="18"/>
-          <w:szCs w:val="18"/>
-        </w:rPr>
-        <w:sectPr>
-          <w:headerReference w:type="even" r:id="rId60"/>
-          <w:headerReference w:type="default" r:id="rId61"/>
-          <w:footerReference w:type="even" r:id="rId62"/>
-          <w:footerReference w:type="default" r:id="rId63"/>
-          <w:headerReference w:type="first" r:id="rId64"/>
-          <w:footerReference w:type="first" r:id="rId65"/>
-          <w:pgSz w:w="11906" w:h="16838"/>
-          <w:pgMar w:top="1417" w:right="1417" w:bottom="1417" w:left="1417" w:header="708" w:footer="708" w:gutter="0"/>
-          <w:cols w:space="708"/>
-          <w:titlePg/>
-          <w:docGrid w:linePitch="360"/>
-        </w:sectPr>
-      </w:pPr>
-    </w:p>
-    <w:p>
-      <w:pPr>
-        <w:pStyle w:val="Bezmezer"/>
-        <w:jc w:val="right"/>
-        <w:rPr>
-          <w:rFonts w:cs="Arial"/>
-          <w:sz w:val="18"/>
-          <w:szCs w:val="18"/>
-        </w:rPr>
-      </w:pPr>
-    </w:p>
     <w:sectPr>
-      <w:pgSz w:w="16838" w:h="11906" w:orient="landscape"/>
+      <w:headerReference w:type="even" r:id="rId65"/>
+      <w:headerReference w:type="default" r:id="rId66"/>
+      <w:footerReference w:type="even" r:id="rId67"/>
+      <w:footerReference w:type="default" r:id="rId68"/>
+      <w:headerReference w:type="first" r:id="rId69"/>
+      <w:footerReference w:type="first" r:id="rId70"/>
+      <w:pgSz w:w="11906" w:h="16838"/>
       <w:pgMar w:top="1417" w:right="1417" w:bottom="1417" w:left="1417" w:header="708" w:footer="708" w:gutter="0"/>
       <w:cols w:space="708"/>
       <w:titlePg/>
@@ -27482,20 +28207,36 @@
       </w:r>
     </w:p>
   </w:comment>
-  <w:comment w:id="25" w:author="Adam Eichler" w:date="2020-06-19T11:19:00Z" w:initials="AE">
-    <w:p>
-      <w:r>
-        <w:t>upraveno</w:t>
-      </w:r>
-      <w:r>
+  <w:comment w:id="29" w:author="Milos Prokop" w:date="2020-06-19T09:30:00Z" w:initials="MP">
+    <w:p>
+      <w:pPr>
+        <w:pStyle w:val="Textkomente"/>
+      </w:pPr>
+      <w:r>
+        <w:rPr>
+          <w:rStyle w:val="Odkaznakoment"/>
+        </w:rPr>
         <w:annotationRef/>
       </w:r>
       <w:r>
+        <w:rPr>
+          <w:noProof/>
+        </w:rPr>
+        <w:t>O toto kapitolku jsem se zasloužil já :-)</w:t>
+      </w:r>
+    </w:p>
+  </w:comment>
+  <w:comment w:id="30" w:author="Adam Eichler" w:date="2020-06-19T11:14:00Z" w:initials="AE">
+    <w:p>
+      <w:r>
+        <w:t>Super :) jen budeme muset trošku změnit přepínání pásem na označovači.</w:t>
+      </w:r>
+      <w:r>
         <w:annotationRef/>
       </w:r>
     </w:p>
   </w:comment>
-  <w:comment w:id="30" w:author="Milos Prokop" w:date="2020-06-19T09:30:00Z" w:initials="MP">
+  <w:comment w:id="32" w:author="Adam Eichler" w:date="2020-05-21T12:16:00Z" w:initials="AE">
     <w:p>
       <w:pPr>
         <w:pStyle w:val="Textkomente"/>
@@ -27507,87 +28248,58 @@
         <w:annotationRef/>
       </w:r>
       <w:r>
+        <w:t>Stará neupravená část kódu, nahoře mám napsáno, že defaultní je cs.</w:t>
+      </w:r>
+    </w:p>
+  </w:comment>
+  <w:comment w:id="33" w:author="Hrdina Lukáš" w:date="2020-05-21T11:15:00Z" w:initials="HL">
+    <w:p>
+      <w:pPr>
+        <w:pStyle w:val="Textkomente"/>
+      </w:pPr>
+      <w:r>
+        <w:rPr>
+          <w:rStyle w:val="Odkaznakoment"/>
+        </w:rPr>
+        <w:annotationRef/>
+      </w:r>
+      <w:r>
+        <w:t>ISO kód je cs</w:t>
+      </w:r>
+    </w:p>
+  </w:comment>
+  <w:comment w:id="36" w:author="Milos Prokop" w:date="2020-06-19T09:34:00Z" w:initials="MP">
+    <w:p>
+      <w:pPr>
+        <w:pStyle w:val="Textkomente"/>
+      </w:pPr>
+      <w:r>
         <w:rPr>
           <w:noProof/>
         </w:rPr>
-        <w:t>O toto kapitolku jsem se zasloužil já :-)</w:t>
+        <w:t xml:space="preserve">Neměl by tu být nový element </w:t>
+      </w:r>
+      <w:r>
+        <w:rPr>
+          <w:rStyle w:val="Odkaznakoment"/>
+        </w:rPr>
+        <w:annotationRef/>
+      </w:r>
+      <w:r>
+        <w:rPr>
+          <w:noProof/>
+        </w:rPr>
+        <w:t>"DestinationPropertyEnumeration"</w:t>
+      </w:r>
+      <w:r>
+        <w:rPr>
+          <w:noProof/>
+        </w:rPr>
+        <w:t>?</w:t>
       </w:r>
     </w:p>
   </w:comment>
-  <w:comment w:id="31" w:author="Adam Eichler" w:date="2020-06-19T11:14:00Z" w:initials="AE">
-    <w:p>
-      <w:r>
-        <w:t>Super :) jen budeme muset trošku změnit přepínání pásem na označovači.</w:t>
-      </w:r>
-      <w:r>
-        <w:annotationRef/>
-      </w:r>
-    </w:p>
-  </w:comment>
-  <w:comment w:id="33" w:author="Adam Eichler" w:date="2020-05-21T12:16:00Z" w:initials="AE">
-    <w:p>
-      <w:pPr>
-        <w:pStyle w:val="Textkomente"/>
-      </w:pPr>
-      <w:r>
-        <w:rPr>
-          <w:rStyle w:val="Odkaznakoment"/>
-        </w:rPr>
-        <w:annotationRef/>
-      </w:r>
-      <w:r>
-        <w:t>Stará neupravená část kódu, nahoře mám napsáno, že defaultní je cs.</w:t>
-      </w:r>
-    </w:p>
-  </w:comment>
-  <w:comment w:id="34" w:author="Hrdina Lukáš" w:date="2020-05-21T11:15:00Z" w:initials="HL">
-    <w:p>
-      <w:pPr>
-        <w:pStyle w:val="Textkomente"/>
-      </w:pPr>
-      <w:r>
-        <w:rPr>
-          <w:rStyle w:val="Odkaznakoment"/>
-        </w:rPr>
-        <w:annotationRef/>
-      </w:r>
-      <w:r>
-        <w:t>ISO kód je cs</w:t>
-      </w:r>
-    </w:p>
-  </w:comment>
-  <w:comment w:id="37" w:author="Milos Prokop" w:date="2020-06-19T09:34:00Z" w:initials="MP">
-    <w:p>
-      <w:pPr>
-        <w:pStyle w:val="Textkomente"/>
-      </w:pPr>
-      <w:r>
-        <w:rPr>
-          <w:noProof/>
-        </w:rPr>
-        <w:t xml:space="preserve">Neměl by tu být nový element </w:t>
-      </w:r>
-      <w:r>
-        <w:rPr>
-          <w:rStyle w:val="Odkaznakoment"/>
-        </w:rPr>
-        <w:annotationRef/>
-      </w:r>
-      <w:r>
-        <w:rPr>
-          <w:noProof/>
-        </w:rPr>
-        <w:t>"DestinationPropertyEnumeration"</w:t>
-      </w:r>
-      <w:r>
-        <w:rPr>
-          <w:noProof/>
-        </w:rPr>
-        <w:t>?</w:t>
-      </w:r>
-    </w:p>
-  </w:comment>
-  <w:comment w:id="38" w:author="Adam Eichler" w:date="2020-06-19T12:48:00Z" w:initials="AE">
+  <w:comment w:id="37" w:author="Adam Eichler" w:date="2020-06-19T12:48:00Z" w:initials="AE">
     <w:p>
       <w:r>
         <w:t>vyřešeno</w:t>
@@ -27598,7 +28310,7 @@
     </w:p>
     <w:p/>
   </w:comment>
-  <w:comment w:id="39" w:author="Hrdina Lukáš" w:date="2020-05-21T11:17:00Z" w:initials="HL">
+  <w:comment w:id="38" w:author="Hrdina Lukáš" w:date="2020-05-21T11:17:00Z" w:initials="HL">
     <w:p>
       <w:pPr>
         <w:pStyle w:val="Textkomente"/>
@@ -27614,7 +28326,7 @@
       </w:r>
     </w:p>
   </w:comment>
-  <w:comment w:id="40" w:author="Adam Eichler" w:date="2020-06-19T11:11:00Z" w:initials="AE">
+  <w:comment w:id="39" w:author="Adam Eichler" w:date="2020-06-19T11:11:00Z" w:initials="AE">
     <w:p>
       <w:r>
         <w:t>20, vyřešeno</w:t>
@@ -27624,7 +28336,7 @@
       </w:r>
     </w:p>
   </w:comment>
-  <w:comment w:id="41" w:author="Adam Eichler" w:date="2020-05-21T12:01:00Z" w:initials="AE">
+  <w:comment w:id="40" w:author="Adam Eichler" w:date="2020-05-21T12:01:00Z" w:initials="AE">
     <w:p>
       <w:pPr>
         <w:pStyle w:val="Textkomente"/>
@@ -27640,7 +28352,7 @@
       </w:r>
     </w:p>
   </w:comment>
-  <w:comment w:id="42" w:author="Milos Prokop" w:date="2020-06-19T09:33:00Z" w:initials="MP">
+  <w:comment w:id="41" w:author="Milos Prokop" w:date="2020-06-19T09:33:00Z" w:initials="MP">
     <w:p>
       <w:pPr>
         <w:pStyle w:val="Textkomente"/>
@@ -27659,7 +28371,7 @@
       </w:r>
     </w:p>
   </w:comment>
-  <w:comment w:id="43" w:author="Adam Eichler" w:date="2020-06-19T11:12:00Z" w:initials="AE">
+  <w:comment w:id="42" w:author="Adam Eichler" w:date="2020-06-19T11:12:00Z" w:initials="AE">
     <w:p>
       <w:r>
         <w:t>zvoleno námi, jsou na to přizpůsobené texty v databázích a velikosti fontů pro LED panely</w:t>
@@ -27669,7 +28381,7 @@
       </w:r>
     </w:p>
   </w:comment>
-  <w:comment w:id="44" w:author="Adam Eichler" w:date="2020-05-21T12:01:00Z" w:initials="AE">
+  <w:comment w:id="43" w:author="Adam Eichler" w:date="2020-05-21T12:01:00Z" w:initials="AE">
     <w:p>
       <w:pPr>
         <w:pStyle w:val="Textkomente"/>
@@ -27682,7 +28394,7 @@
       </w:r>
     </w:p>
   </w:comment>
-  <w:comment w:id="50" w:author="Hrdina Lukáš" w:date="2020-05-21T11:27:00Z" w:initials="HL">
+  <w:comment w:id="49" w:author="Hrdina Lukáš" w:date="2020-05-21T11:27:00Z" w:initials="HL">
     <w:p>
       <w:pPr>
         <w:pStyle w:val="Textkomente"/>
@@ -27698,7 +28410,7 @@
       </w:r>
     </w:p>
   </w:comment>
-  <w:comment w:id="51" w:author="Adam Eichler" w:date="2020-05-21T12:01:00Z" w:initials="AE">
+  <w:comment w:id="50" w:author="Adam Eichler" w:date="2020-05-21T12:01:00Z" w:initials="AE">
     <w:p>
       <w:pPr>
         <w:pStyle w:val="Textkomente"/>
@@ -27714,7 +28426,7 @@
       </w:r>
     </w:p>
   </w:comment>
-  <w:comment w:id="54" w:author="Hrdina Lukáš" w:date="2020-05-21T11:35:00Z" w:initials="HL">
+  <w:comment w:id="52" w:author="Hrdina Lukáš" w:date="2020-05-21T11:35:00Z" w:initials="HL">
     <w:p>
       <w:pPr>
         <w:pStyle w:val="Textkomente"/>
@@ -27730,7 +28442,7 @@
       </w:r>
     </w:p>
   </w:comment>
-  <w:comment w:id="55" w:author="Adam Eichler" w:date="2020-05-21T12:03:00Z" w:initials="AE">
+  <w:comment w:id="53" w:author="Adam Eichler" w:date="2020-05-21T12:03:00Z" w:initials="AE">
     <w:p>
       <w:pPr>
         <w:pStyle w:val="Textkomente"/>
@@ -27746,7 +28458,7 @@
       </w:r>
     </w:p>
   </w:comment>
-  <w:comment w:id="56" w:author="Hrdina Lukáš" w:date="2020-05-21T11:46:00Z" w:initials="HL">
+  <w:comment w:id="54" w:author="Hrdina Lukáš" w:date="2020-05-21T11:46:00Z" w:initials="HL">
     <w:p>
       <w:pPr>
         <w:pStyle w:val="Textkomente"/>
@@ -27762,7 +28474,7 @@
       </w:r>
     </w:p>
   </w:comment>
-  <w:comment w:id="57" w:author="Eichler Adam" w:date="2020-05-28T14:40:00Z" w:initials="EA">
+  <w:comment w:id="55" w:author="Eichler Adam" w:date="2020-05-28T14:40:00Z" w:initials="EA">
     <w:p>
       <w:pPr>
         <w:pStyle w:val="Textkomente"/>
@@ -27792,7 +28504,6 @@
   <w15:commentEx w15:paraId="287904B0" w15:done="0"/>
   <w15:commentEx w15:paraId="2B85E5A0" w15:done="0"/>
   <w15:commentEx w15:paraId="00B53983" w15:paraIdParent="2B85E5A0" w15:done="0"/>
-  <w15:commentEx w15:paraId="4E43FF7C" w15:done="0"/>
   <w15:commentEx w15:paraId="379A5F73" w15:done="0"/>
   <w15:commentEx w15:paraId="2F1E485A" w15:paraIdParent="379A5F73" w15:done="0"/>
   <w15:commentEx w15:paraId="6DF0A9E5" w15:done="0"/>
@@ -27926,7 +28637,7 @@
           <w:rPr>
             <w:noProof/>
           </w:rPr>
-          <w:t>26</w:t>
+          <w:t>28</w:t>
         </w:r>
         <w:r>
           <w:fldChar w:fldCharType="end"/>
@@ -27971,7 +28682,7 @@
           <w:rPr>
             <w:noProof/>
           </w:rPr>
-          <w:t>25</w:t>
+          <w:t>27</w:t>
         </w:r>
         <w:r>
           <w:fldChar w:fldCharType="end"/>
@@ -27993,33 +28704,33 @@
     <w:pPr>
       <w:pStyle w:val="Zpat"/>
       <w:jc w:val="right"/>
-      <w:pPrChange w:id="62" w:author="Eichler Adam" w:date="2020-05-28T13:53:00Z">
+      <w:pPrChange w:id="61" w:author="Eichler Adam" w:date="2020-05-28T13:53:00Z">
         <w:pPr>
           <w:pStyle w:val="Zpat"/>
         </w:pPr>
       </w:pPrChange>
     </w:pPr>
-    <w:ins w:id="63" w:author="Eichler Adam" w:date="2020-05-28T13:53:00Z">
+    <w:ins w:id="62" w:author="Eichler Adam" w:date="2020-05-28T13:53:00Z">
       <w:r>
         <w:t>Vydáno XX</w:t>
       </w:r>
     </w:ins>
-    <w:ins w:id="64" w:author="Eichler Adam" w:date="2020-05-28T13:54:00Z">
+    <w:ins w:id="63" w:author="Eichler Adam" w:date="2020-05-28T13:54:00Z">
       <w:r>
         <w:t xml:space="preserve"> </w:t>
       </w:r>
     </w:ins>
-    <w:ins w:id="65" w:author="Eichler Adam" w:date="2020-05-28T13:53:00Z">
+    <w:ins w:id="64" w:author="Eichler Adam" w:date="2020-05-28T13:53:00Z">
       <w:r>
         <w:t>.6.</w:t>
       </w:r>
     </w:ins>
-    <w:ins w:id="66" w:author="Eichler Adam" w:date="2020-05-28T13:54:00Z">
+    <w:ins w:id="65" w:author="Eichler Adam" w:date="2020-05-28T13:54:00Z">
       <w:r>
         <w:t xml:space="preserve"> </w:t>
       </w:r>
     </w:ins>
-    <w:ins w:id="67" w:author="Eichler Adam" w:date="2020-05-28T13:53:00Z">
+    <w:ins w:id="66" w:author="Eichler Adam" w:date="2020-05-28T13:53:00Z">
       <w:r>
         <w:t>2020</w:t>
       </w:r>
@@ -28068,7 +28779,7 @@
         <wp:inline distT="0" distB="0" distL="0" distR="0" wp14:anchorId="0CE2F9ED" wp14:editId="7A9AB45D">
           <wp:extent cx="859790" cy="274320"/>
           <wp:effectExtent l="0" t="0" r="0" b="0"/>
-          <wp:docPr id="23" name="Obrázek 23"/>
+          <wp:docPr id="97" name="Obrázek 97"/>
           <wp:cNvGraphicFramePr>
             <a:graphicFrameLocks xmlns:a="http://schemas.openxmlformats.org/drawingml/2006/main" noChangeAspect="1"/>
           </wp:cNvGraphicFramePr>
@@ -28110,7 +28821,7 @@
         </wp:inline>
       </w:drawing>
     </w:r>
-    <w:ins w:id="61" w:author="Eichler Adam" w:date="2020-05-28T13:54:00Z">
+    <w:ins w:id="60" w:author="Eichler Adam" w:date="2020-05-28T13:54:00Z">
       <w:r>
         <w:t xml:space="preserve"> </w:t>
       </w:r>
@@ -28168,7 +28879,7 @@
           <wp:extent cx="396240" cy="10003790"/>
           <wp:effectExtent l="0" t="0" r="3810" b="0"/>
           <wp:wrapNone/>
-          <wp:docPr id="24" name="obrázek 23" descr="piktogramy_pm2"/>
+          <wp:docPr id="98" name="obrázek 23" descr="piktogramy_pm2"/>
           <wp:cNvGraphicFramePr>
             <a:graphicFrameLocks xmlns:a="http://schemas.openxmlformats.org/drawingml/2006/main" noChangeAspect="1"/>
           </wp:cNvGraphicFramePr>
@@ -30322,9 +31033,9 @@
     <w:name w:val="301Normální"/>
     <w:basedOn w:val="Normln"/>
     <w:qFormat/>
-    <w:rsid w:val="00CC704E"/>
+    <w:rsid w:val="007D1FC5"/>
     <w:pPr>
-      <w:shd w:val="clear" w:color="auto" w:fill="DEEAF6" w:themeFill="accent1" w:themeFillTint="33"/>
+      <w:shd w:val="clear" w:color="auto" w:fill="E2EFD9" w:themeFill="accent6" w:themeFillTint="33"/>
       <w:spacing w:before="120"/>
     </w:pPr>
   </w:style>
@@ -31445,7 +32156,7 @@
 </file>
 
 <file path=customXml/itemProps1.xml><?xml version="1.0" encoding="utf-8"?>
-<ds:datastoreItem xmlns:ds="http://schemas.openxmlformats.org/officeDocument/2006/customXml" ds:itemID="{B01ACD68-E603-487E-8614-F18E41ADE57A}">
+<ds:datastoreItem xmlns:ds="http://schemas.openxmlformats.org/officeDocument/2006/customXml" ds:itemID="{0DA32693-FF80-41A0-AF11-FC9AA576EA9C}">
   <ds:schemaRefs>
     <ds:schemaRef ds:uri="http://schemas.openxmlformats.org/officeDocument/2006/bibliography"/>
   </ds:schemaRefs>

</xml_diff>